<commit_message>
Upade SKPL & DPPL
</commit_message>
<xml_diff>
--- a/[DPPL] IF-41-03- APLIKASI KOPERASI SIMPAN PINJAM (KSP).docx
+++ b/[DPPL] IF-41-03- APLIKASI KOPERASI SIMPAN PINJAM (KSP).docx
@@ -1,6 +1,6 @@
 
 <file path=word/document.xml><?xml version="1.0" encoding="utf-8"?>
-<w:document xmlns:wpc="http://schemas.microsoft.com/office/word/2010/wordprocessingCanvas" xmlns:cx="http://schemas.microsoft.com/office/drawing/2014/chartex" xmlns:cx1="http://schemas.microsoft.com/office/drawing/2015/9/8/chartex" xmlns:cx2="http://schemas.microsoft.com/office/drawing/2015/10/21/chartex" xmlns:cx3="http://schemas.microsoft.com/office/drawing/2016/5/9/chartex" xmlns:cx4="http://schemas.microsoft.com/office/drawing/2016/5/10/chartex" xmlns:cx5="http://schemas.microsoft.com/office/drawing/2016/5/11/chartex" xmlns:cx6="http://schemas.microsoft.com/office/drawing/2016/5/12/chartex" xmlns:cx7="http://schemas.microsoft.com/office/drawing/2016/5/13/chartex" xmlns:cx8="http://schemas.microsoft.com/office/drawing/2016/5/14/chartex" xmlns:mc="http://schemas.openxmlformats.org/markup-compatibility/2006" xmlns:aink="http://schemas.microsoft.com/office/drawing/2016/ink" xmlns:am3d="http://schemas.microsoft.com/office/drawing/2017/model3d" xmlns:o="urn:schemas-microsoft-com:office:office" xmlns:r="http://schemas.openxmlformats.org/officeDocument/2006/relationships" xmlns:m="http://schemas.openxmlformats.org/officeDocument/2006/math" xmlns:v="urn:schemas-microsoft-com:vml" xmlns:wp14="http://schemas.microsoft.com/office/word/2010/wordprocessingDrawing" xmlns:wp="http://schemas.openxmlformats.org/drawingml/2006/wordprocessingDrawing" xmlns:w10="urn:schemas-microsoft-com:office:word" xmlns:w="http://schemas.openxmlformats.org/wordprocessingml/2006/main" xmlns:w14="http://schemas.microsoft.com/office/word/2010/wordml" xmlns:w15="http://schemas.microsoft.com/office/word/2012/wordml" xmlns:w16cex="http://schemas.microsoft.com/office/word/2018/wordml/cex" xmlns:w16cid="http://schemas.microsoft.com/office/word/2016/wordml/cid" xmlns:w16="http://schemas.microsoft.com/office/word/2018/wordml" xmlns:w16se="http://schemas.microsoft.com/office/word/2015/wordml/symex" xmlns:wpg="http://schemas.microsoft.com/office/word/2010/wordprocessingGroup" xmlns:wpi="http://schemas.microsoft.com/office/word/2010/wordprocessingInk" xmlns:wne="http://schemas.microsoft.com/office/word/2006/wordml" xmlns:wps="http://schemas.microsoft.com/office/word/2010/wordprocessingShape" mc:Ignorable="w14 w15 w16se w16cid w16 w16cex wp14">
+<w:document xmlns:wpc="http://schemas.microsoft.com/office/word/2010/wordprocessingCanvas" xmlns:cx="http://schemas.microsoft.com/office/drawing/2014/chartex" xmlns:cx1="http://schemas.microsoft.com/office/drawing/2015/9/8/chartex" xmlns:cx2="http://schemas.microsoft.com/office/drawing/2015/10/21/chartex" xmlns:cx3="http://schemas.microsoft.com/office/drawing/2016/5/9/chartex" xmlns:cx4="http://schemas.microsoft.com/office/drawing/2016/5/10/chartex" xmlns:cx5="http://schemas.microsoft.com/office/drawing/2016/5/11/chartex" xmlns:cx6="http://schemas.microsoft.com/office/drawing/2016/5/12/chartex" xmlns:cx7="http://schemas.microsoft.com/office/drawing/2016/5/13/chartex" xmlns:cx8="http://schemas.microsoft.com/office/drawing/2016/5/14/chartex" xmlns:mc="http://schemas.openxmlformats.org/markup-compatibility/2006" xmlns:aink="http://schemas.microsoft.com/office/drawing/2016/ink" xmlns:am3d="http://schemas.microsoft.com/office/drawing/2017/model3d" xmlns:o="urn:schemas-microsoft-com:office:office" xmlns:r="http://schemas.openxmlformats.org/officeDocument/2006/relationships" xmlns:m="http://schemas.openxmlformats.org/officeDocument/2006/math" xmlns:v="urn:schemas-microsoft-com:vml" xmlns:wp14="http://schemas.microsoft.com/office/word/2010/wordprocessingDrawing" xmlns:wp="http://schemas.openxmlformats.org/drawingml/2006/wordprocessingDrawing" xmlns:w10="urn:schemas-microsoft-com:office:word" xmlns:w="http://schemas.openxmlformats.org/wordprocessingml/2006/main" xmlns:w14="http://schemas.microsoft.com/office/word/2010/wordml" xmlns:w15="http://schemas.microsoft.com/office/word/2012/wordml" xmlns:w16cid="http://schemas.microsoft.com/office/word/2016/wordml/cid" xmlns:w16se="http://schemas.microsoft.com/office/word/2015/wordml/symex" xmlns:wpg="http://schemas.microsoft.com/office/word/2010/wordprocessingGroup" xmlns:wpi="http://schemas.microsoft.com/office/word/2010/wordprocessingInk" xmlns:wne="http://schemas.microsoft.com/office/word/2006/wordml" xmlns:wps="http://schemas.microsoft.com/office/word/2010/wordprocessingShape" mc:Ignorable="w14 w15 w16se w16cid wp14">
   <w:body>
     <w:p>
       <w:pPr>
@@ -8048,8 +8048,6 @@
           <w:lang w:val="id-ID"/>
         </w:rPr>
       </w:pPr>
-      <w:bookmarkStart w:id="0" w:name="_GoBack"/>
-      <w:bookmarkEnd w:id="0"/>
       <w:r>
         <w:rPr>
           <w:noProof/>
@@ -8057,7 +8055,7 @@
         </w:rPr>
         <w:br w:type="page"/>
       </w:r>
-      <w:bookmarkStart w:id="1" w:name="_Toc25099932"/>
+      <w:bookmarkStart w:id="0" w:name="_Toc25099932"/>
       <w:r>
         <w:rPr>
           <w:noProof/>
@@ -8066,7 +8064,7 @@
         <w:lastRenderedPageBreak/>
         <w:t>1. Pendahuluan</w:t>
       </w:r>
-      <w:bookmarkEnd w:id="1"/>
+      <w:bookmarkEnd w:id="0"/>
     </w:p>
     <w:p>
       <w:pPr>
@@ -8081,7 +8079,7 @@
           <w:lang w:val="id-ID"/>
         </w:rPr>
       </w:pPr>
-      <w:bookmarkStart w:id="2" w:name="_Toc25099933"/>
+      <w:bookmarkStart w:id="1" w:name="_Toc25099933"/>
       <w:r>
         <w:rPr>
           <w:i w:val="0"/>
@@ -8090,7 +8088,7 @@
         </w:rPr>
         <w:t>Tujuan Penulisan Dokumen</w:t>
       </w:r>
-      <w:bookmarkEnd w:id="2"/>
+      <w:bookmarkEnd w:id="1"/>
     </w:p>
     <w:p>
       <w:pPr>
@@ -8195,7 +8193,7 @@
           <w:lang w:val="id-ID"/>
         </w:rPr>
       </w:pPr>
-      <w:bookmarkStart w:id="3" w:name="_Toc25099934"/>
+      <w:bookmarkStart w:id="2" w:name="_Toc25099934"/>
       <w:r>
         <w:rPr>
           <w:i w:val="0"/>
@@ -8204,7 +8202,7 @@
         </w:rPr>
         <w:t>Lingkup Masalah</w:t>
       </w:r>
-      <w:bookmarkEnd w:id="3"/>
+      <w:bookmarkEnd w:id="2"/>
       <w:r>
         <w:rPr>
           <w:i w:val="0"/>
@@ -8274,7 +8272,7 @@
           <w:lang w:val="id-ID"/>
         </w:rPr>
       </w:pPr>
-      <w:bookmarkStart w:id="4" w:name="_Toc25099935"/>
+      <w:bookmarkStart w:id="3" w:name="_Toc25099935"/>
       <w:r>
         <w:rPr>
           <w:i w:val="0"/>
@@ -8283,7 +8281,7 @@
         </w:rPr>
         <w:t>Definisi dan Istilah</w:t>
       </w:r>
-      <w:bookmarkEnd w:id="4"/>
+      <w:bookmarkEnd w:id="3"/>
       <w:r>
         <w:rPr>
           <w:i w:val="0"/>
@@ -8542,7 +8540,7 @@
           <w:lang w:val="id-ID"/>
         </w:rPr>
       </w:pPr>
-      <w:bookmarkStart w:id="5" w:name="_Toc25099936"/>
+      <w:bookmarkStart w:id="4" w:name="_Toc25099936"/>
       <w:r>
         <w:rPr>
           <w:i w:val="0"/>
@@ -8551,7 +8549,7 @@
         </w:rPr>
         <w:t>Referensi</w:t>
       </w:r>
-      <w:bookmarkEnd w:id="5"/>
+      <w:bookmarkEnd w:id="4"/>
     </w:p>
     <w:p>
       <w:pPr>
@@ -8593,7 +8591,7 @@
           <w:lang w:val="id-ID"/>
         </w:rPr>
       </w:pPr>
-      <w:bookmarkStart w:id="6" w:name="_Toc25099937"/>
+      <w:bookmarkStart w:id="5" w:name="_Toc25099937"/>
       <w:r>
         <w:rPr>
           <w:i w:val="0"/>
@@ -8602,7 +8600,7 @@
         </w:rPr>
         <w:t>Sistematika Pembahasan</w:t>
       </w:r>
-      <w:bookmarkEnd w:id="6"/>
+      <w:bookmarkEnd w:id="5"/>
     </w:p>
     <w:p>
       <w:pPr>
@@ -8760,7 +8758,7 @@
           <w:lang w:val="id-ID"/>
         </w:rPr>
       </w:pPr>
-      <w:bookmarkStart w:id="7" w:name="_Toc25099938"/>
+      <w:bookmarkStart w:id="6" w:name="_Toc25099938"/>
       <w:r>
         <w:rPr>
           <w:noProof/>
@@ -8768,7 +8766,7 @@
         </w:rPr>
         <w:t>Deskripsi Perancangan Global</w:t>
       </w:r>
-      <w:bookmarkEnd w:id="7"/>
+      <w:bookmarkEnd w:id="6"/>
     </w:p>
     <w:p>
       <w:pPr>
@@ -8792,7 +8790,7 @@
           <w:lang w:val="id-ID"/>
         </w:rPr>
       </w:pPr>
-      <w:bookmarkStart w:id="8" w:name="_Toc25099939"/>
+      <w:bookmarkStart w:id="7" w:name="_Toc25099939"/>
       <w:r>
         <w:rPr>
           <w:i w:val="0"/>
@@ -8801,7 +8799,7 @@
         </w:rPr>
         <w:t>Rancangan Lingkungan Implementasi</w:t>
       </w:r>
-      <w:bookmarkEnd w:id="8"/>
+      <w:bookmarkEnd w:id="7"/>
     </w:p>
     <w:p>
       <w:pPr>
@@ -9011,10 +9009,10 @@
             <v:path o:extrusionok="f" gradientshapeok="t" o:connecttype="rect"/>
             <o:lock v:ext="edit" aspectratio="t"/>
           </v:shapetype>
-          <v:shape id="_x0000_i1188" type="#_x0000_t75" style="width:453.5pt;height:200.1pt" o:ole="">
+          <v:shape id="_x0000_i1025" type="#_x0000_t75" style="width:453pt;height:200.4pt" o:ole="">
             <v:imagedata r:id="rId8" o:title=""/>
           </v:shape>
-          <o:OLEObject Type="Embed" ProgID="Visio.Drawing.15" ShapeID="_x0000_i1188" DrawAspect="Content" ObjectID="_1635712751" r:id="rId9"/>
+          <o:OLEObject Type="Embed" ProgID="Visio.Drawing.15" ShapeID="_x0000_i1025" DrawAspect="Content" ObjectID="_1635749240" r:id="rId9"/>
         </w:object>
       </w:r>
     </w:p>
@@ -9031,7 +9029,7 @@
           <w:lang w:val="id-ID"/>
         </w:rPr>
       </w:pPr>
-      <w:bookmarkStart w:id="9" w:name="_Toc25099940"/>
+      <w:bookmarkStart w:id="8" w:name="_Toc25099940"/>
       <w:r>
         <w:rPr>
           <w:i w:val="0"/>
@@ -9040,15 +9038,15 @@
         </w:rPr>
         <w:t>Deskripsi Arsitektural</w:t>
       </w:r>
-      <w:bookmarkEnd w:id="9"/>
+      <w:bookmarkEnd w:id="8"/>
     </w:p>
     <w:p>
       <w:r>
         <w:object w:dxaOrig="17191" w:dyaOrig="6256" w14:anchorId="4084CBAF">
-          <v:shape id="_x0000_i1189" type="#_x0000_t75" style="width:452.55pt;height:164.55pt" o:ole="">
+          <v:shape id="_x0000_i1026" type="#_x0000_t75" style="width:452.4pt;height:164.4pt" o:ole="">
             <v:imagedata r:id="rId10" o:title=""/>
           </v:shape>
-          <o:OLEObject Type="Embed" ProgID="Visio.Drawing.15" ShapeID="_x0000_i1189" DrawAspect="Content" ObjectID="_1635712752" r:id="rId11"/>
+          <o:OLEObject Type="Embed" ProgID="Visio.Drawing.15" ShapeID="_x0000_i1026" DrawAspect="Content" ObjectID="_1635749241" r:id="rId11"/>
         </w:object>
       </w:r>
     </w:p>
@@ -9079,7 +9077,7 @@
           <w:lang w:val="id-ID"/>
         </w:rPr>
       </w:pPr>
-      <w:bookmarkStart w:id="10" w:name="_Toc25099941"/>
+      <w:bookmarkStart w:id="9" w:name="_Toc25099941"/>
       <w:r>
         <w:rPr>
           <w:i w:val="0"/>
@@ -9089,7 +9087,7 @@
         <w:lastRenderedPageBreak/>
         <w:t>Deskripsi  Komponen</w:t>
       </w:r>
-      <w:bookmarkEnd w:id="10"/>
+      <w:bookmarkEnd w:id="9"/>
     </w:p>
     <w:p>
       <w:pPr>
@@ -9642,8 +9640,8 @@
           <w:lang w:val="id-ID"/>
         </w:rPr>
       </w:pPr>
-      <w:bookmarkStart w:id="11" w:name="_3rdcrjn" w:colFirst="0" w:colLast="0"/>
-      <w:bookmarkEnd w:id="11"/>
+      <w:bookmarkStart w:id="10" w:name="_3rdcrjn" w:colFirst="0" w:colLast="0"/>
+      <w:bookmarkEnd w:id="10"/>
     </w:p>
     <w:p>
       <w:pPr>
@@ -9903,7 +9901,7 @@
           <w:lang w:val="id-ID"/>
         </w:rPr>
       </w:pPr>
-      <w:bookmarkStart w:id="12" w:name="_Toc25099942"/>
+      <w:bookmarkStart w:id="11" w:name="_Toc25099942"/>
       <w:r>
         <w:rPr>
           <w:noProof/>
@@ -9912,7 +9910,7 @@
         <w:lastRenderedPageBreak/>
         <w:t>Perancangan Rinci</w:t>
       </w:r>
-      <w:bookmarkEnd w:id="12"/>
+      <w:bookmarkEnd w:id="11"/>
     </w:p>
     <w:p>
       <w:pPr>
@@ -9927,7 +9925,7 @@
           <w:lang w:val="id-ID"/>
         </w:rPr>
       </w:pPr>
-      <w:bookmarkStart w:id="13" w:name="_Toc25099943"/>
+      <w:bookmarkStart w:id="12" w:name="_Toc25099943"/>
       <w:r>
         <w:rPr>
           <w:i w:val="0"/>
@@ -9936,7 +9934,7 @@
         </w:rPr>
         <w:t>Realisasi Use Case</w:t>
       </w:r>
-      <w:bookmarkEnd w:id="13"/>
+      <w:bookmarkEnd w:id="12"/>
     </w:p>
     <w:p>
       <w:pPr>
@@ -9950,7 +9948,7 @@
           <w:lang w:val="id-ID"/>
         </w:rPr>
       </w:pPr>
-      <w:bookmarkStart w:id="14" w:name="_Toc25099944"/>
+      <w:bookmarkStart w:id="13" w:name="_Toc25099944"/>
       <w:r>
         <w:rPr>
           <w:noProof/>
@@ -9965,7 +9963,7 @@
         </w:rPr>
         <w:t xml:space="preserve"> Anggota</w:t>
       </w:r>
-      <w:bookmarkEnd w:id="14"/>
+      <w:bookmarkEnd w:id="13"/>
     </w:p>
     <w:p>
       <w:pPr>
@@ -9980,7 +9978,7 @@
           <w:lang w:val="id-ID"/>
         </w:rPr>
       </w:pPr>
-      <w:bookmarkStart w:id="15" w:name="_Toc25099945"/>
+      <w:bookmarkStart w:id="14" w:name="_Toc25099945"/>
       <w:r>
         <w:rPr>
           <w:noProof/>
@@ -9988,7 +9986,7 @@
         </w:rPr>
         <w:t>Identifikasi Kelas</w:t>
       </w:r>
-      <w:bookmarkEnd w:id="15"/>
+      <w:bookmarkEnd w:id="14"/>
       <w:r>
         <w:rPr>
           <w:noProof/>
@@ -10325,7 +10323,7 @@
           <w:lang w:val="id-ID"/>
         </w:rPr>
       </w:pPr>
-      <w:bookmarkStart w:id="16" w:name="_Toc25099946"/>
+      <w:bookmarkStart w:id="15" w:name="_Toc25099946"/>
       <w:r>
         <w:rPr>
           <w:noProof/>
@@ -10334,7 +10332,7 @@
         </w:rPr>
         <w:t>Sequence Diagram</w:t>
       </w:r>
-      <w:bookmarkEnd w:id="16"/>
+      <w:bookmarkEnd w:id="15"/>
       <w:r>
         <w:rPr>
           <w:noProof/>
@@ -10357,7 +10355,7 @@
           <w:lang w:val="id-ID"/>
         </w:rPr>
         <w:pict w14:anchorId="3CEDE1DB">
-          <v:shape id="_x0000_i1191" type="#_x0000_t75" style="width:365.6pt;height:195.45pt">
+          <v:shape id="_x0000_i1027" type="#_x0000_t75" style="width:365.4pt;height:195.6pt">
             <v:imagedata r:id="rId12" o:title="Registrasi Anggota"/>
           </v:shape>
         </w:pict>
@@ -10376,7 +10374,7 @@
           <w:lang w:val="id-ID"/>
         </w:rPr>
       </w:pPr>
-      <w:bookmarkStart w:id="17" w:name="_Toc25099947"/>
+      <w:bookmarkStart w:id="16" w:name="_Toc25099947"/>
       <w:r>
         <w:rPr>
           <w:noProof/>
@@ -10385,7 +10383,7 @@
         </w:rPr>
         <w:t>Diagram Kelas</w:t>
       </w:r>
-      <w:bookmarkEnd w:id="17"/>
+      <w:bookmarkEnd w:id="16"/>
       <w:r>
         <w:rPr>
           <w:noProof/>
@@ -10398,10 +10396,10 @@
     <w:p>
       <w:r>
         <w:object w:dxaOrig="6871" w:dyaOrig="6451" w14:anchorId="2F8E33E6">
-          <v:shape id="_x0000_i1190" type="#_x0000_t75" style="width:300.15pt;height:281.45pt" o:ole="">
+          <v:shape id="_x0000_i1028" type="#_x0000_t75" style="width:300pt;height:281.4pt" o:ole="">
             <v:imagedata r:id="rId13" o:title=""/>
           </v:shape>
-          <o:OLEObject Type="Embed" ProgID="Visio.Drawing.15" ShapeID="_x0000_i1190" DrawAspect="Content" ObjectID="_1635712753" r:id="rId14"/>
+          <o:OLEObject Type="Embed" ProgID="Visio.Drawing.15" ShapeID="_x0000_i1028" DrawAspect="Content" ObjectID="_1635749242" r:id="rId14"/>
         </w:object>
       </w:r>
     </w:p>
@@ -10417,7 +10415,7 @@
           <w:lang w:val="id-ID"/>
         </w:rPr>
       </w:pPr>
-      <w:bookmarkStart w:id="18" w:name="_Toc25099948"/>
+      <w:bookmarkStart w:id="17" w:name="_Toc25099948"/>
       <w:r>
         <w:rPr>
           <w:noProof/>
@@ -10426,7 +10424,7 @@
         <w:lastRenderedPageBreak/>
         <w:t>Use Case Registrasi Pengurus</w:t>
       </w:r>
-      <w:bookmarkEnd w:id="18"/>
+      <w:bookmarkEnd w:id="17"/>
     </w:p>
     <w:p>
       <w:pPr>
@@ -10441,7 +10439,7 @@
           <w:lang w:val="id-ID"/>
         </w:rPr>
       </w:pPr>
-      <w:bookmarkStart w:id="19" w:name="_Toc25099949"/>
+      <w:bookmarkStart w:id="18" w:name="_Toc25099949"/>
       <w:r>
         <w:rPr>
           <w:noProof/>
@@ -10449,7 +10447,7 @@
         </w:rPr>
         <w:t>Identifikasi Kelas</w:t>
       </w:r>
-      <w:bookmarkEnd w:id="19"/>
+      <w:bookmarkEnd w:id="18"/>
       <w:r>
         <w:rPr>
           <w:noProof/>
@@ -10788,7 +10786,7 @@
           <w:lang w:val="id-ID"/>
         </w:rPr>
       </w:pPr>
-      <w:bookmarkStart w:id="20" w:name="_Toc25099950"/>
+      <w:bookmarkStart w:id="19" w:name="_Toc25099950"/>
       <w:r>
         <w:rPr>
           <w:noProof/>
@@ -10797,7 +10795,7 @@
         </w:rPr>
         <w:t>Sequence Diagram</w:t>
       </w:r>
-      <w:bookmarkEnd w:id="20"/>
+      <w:bookmarkEnd w:id="19"/>
       <w:r>
         <w:rPr>
           <w:noProof/>
@@ -10820,7 +10818,7 @@
           <w:lang w:val="id-ID"/>
         </w:rPr>
         <w:pict w14:anchorId="3EC22063">
-          <v:shape id="_x0000_i1177" type="#_x0000_t75" style="width:442.3pt;height:238.45pt">
+          <v:shape id="_x0000_i1029" type="#_x0000_t75" style="width:442.2pt;height:238.2pt">
             <v:imagedata r:id="rId15" o:title="Registrasi Pengurus"/>
           </v:shape>
         </w:pict>
@@ -10839,7 +10837,7 @@
           <w:lang w:val="id-ID"/>
         </w:rPr>
       </w:pPr>
-      <w:bookmarkStart w:id="21" w:name="_Toc25099951"/>
+      <w:bookmarkStart w:id="20" w:name="_Toc25099951"/>
       <w:r>
         <w:rPr>
           <w:noProof/>
@@ -10848,7 +10846,7 @@
         </w:rPr>
         <w:t>Diagram Kelas</w:t>
       </w:r>
-      <w:bookmarkEnd w:id="21"/>
+      <w:bookmarkEnd w:id="20"/>
       <w:r>
         <w:rPr>
           <w:noProof/>
@@ -10861,10 +10859,10 @@
     <w:p>
       <w:r>
         <w:object w:dxaOrig="7050" w:dyaOrig="6451" w14:anchorId="39791431">
-          <v:shape id="_x0000_i1192" type="#_x0000_t75" style="width:288.95pt;height:263.7pt" o:ole="">
+          <v:shape id="_x0000_i1030" type="#_x0000_t75" style="width:289.2pt;height:264pt" o:ole="">
             <v:imagedata r:id="rId16" o:title=""/>
           </v:shape>
-          <o:OLEObject Type="Embed" ProgID="Visio.Drawing.15" ShapeID="_x0000_i1192" DrawAspect="Content" ObjectID="_1635712754" r:id="rId17"/>
+          <o:OLEObject Type="Embed" ProgID="Visio.Drawing.15" ShapeID="_x0000_i1030" DrawAspect="Content" ObjectID="_1635749243" r:id="rId17"/>
         </w:object>
       </w:r>
     </w:p>
@@ -10894,7 +10892,7 @@
           <w:lang w:val="id-ID"/>
         </w:rPr>
       </w:pPr>
-      <w:bookmarkStart w:id="22" w:name="_Toc25099952"/>
+      <w:bookmarkStart w:id="21" w:name="_Toc25099952"/>
       <w:r>
         <w:rPr>
           <w:noProof/>
@@ -10903,7 +10901,7 @@
         <w:lastRenderedPageBreak/>
         <w:t>Use Case Login Anggota</w:t>
       </w:r>
-      <w:bookmarkEnd w:id="22"/>
+      <w:bookmarkEnd w:id="21"/>
     </w:p>
     <w:p>
       <w:pPr>
@@ -10918,7 +10916,7 @@
           <w:lang w:val="id-ID"/>
         </w:rPr>
       </w:pPr>
-      <w:bookmarkStart w:id="23" w:name="_Toc25099953"/>
+      <w:bookmarkStart w:id="22" w:name="_Toc25099953"/>
       <w:r>
         <w:rPr>
           <w:noProof/>
@@ -10926,7 +10924,7 @@
         </w:rPr>
         <w:t>Identifikasi Kelas</w:t>
       </w:r>
-      <w:bookmarkEnd w:id="23"/>
+      <w:bookmarkEnd w:id="22"/>
       <w:r>
         <w:rPr>
           <w:noProof/>
@@ -11263,7 +11261,7 @@
           <w:lang w:val="id-ID"/>
         </w:rPr>
       </w:pPr>
-      <w:bookmarkStart w:id="24" w:name="_Toc25099954"/>
+      <w:bookmarkStart w:id="23" w:name="_Toc25099954"/>
       <w:r>
         <w:rPr>
           <w:noProof/>
@@ -11272,7 +11270,7 @@
         </w:rPr>
         <w:t>Sequence Diagram</w:t>
       </w:r>
-      <w:bookmarkEnd w:id="24"/>
+      <w:bookmarkEnd w:id="23"/>
       <w:r>
         <w:rPr>
           <w:noProof/>
@@ -11295,7 +11293,7 @@
           <w:lang w:val="id-ID"/>
         </w:rPr>
         <w:pict w14:anchorId="5BDEA750">
-          <v:shape id="_x0000_i1178" type="#_x0000_t75" style="width:452.55pt;height:195.45pt">
+          <v:shape id="_x0000_i1031" type="#_x0000_t75" style="width:452.4pt;height:195.6pt">
             <v:imagedata r:id="rId18" o:title="Login Anggota"/>
           </v:shape>
         </w:pict>
@@ -11314,7 +11312,7 @@
           <w:lang w:val="id-ID"/>
         </w:rPr>
       </w:pPr>
-      <w:bookmarkStart w:id="25" w:name="_Toc25099955"/>
+      <w:bookmarkStart w:id="24" w:name="_Toc25099955"/>
       <w:r>
         <w:rPr>
           <w:noProof/>
@@ -11323,7 +11321,7 @@
         </w:rPr>
         <w:t>Diagram Kelas</w:t>
       </w:r>
-      <w:bookmarkEnd w:id="25"/>
+      <w:bookmarkEnd w:id="24"/>
       <w:r>
         <w:rPr>
           <w:noProof/>
@@ -11336,10 +11334,10 @@
     <w:p>
       <w:r>
         <w:object w:dxaOrig="6871" w:dyaOrig="2926" w14:anchorId="0DBA7E24">
-          <v:shape id="_x0000_i1193" type="#_x0000_t75" style="width:343.15pt;height:145.85pt" o:ole="">
+          <v:shape id="_x0000_i1032" type="#_x0000_t75" style="width:343.2pt;height:145.8pt" o:ole="">
             <v:imagedata r:id="rId19" o:title=""/>
           </v:shape>
-          <o:OLEObject Type="Embed" ProgID="Visio.Drawing.15" ShapeID="_x0000_i1193" DrawAspect="Content" ObjectID="_1635712755" r:id="rId20"/>
+          <o:OLEObject Type="Embed" ProgID="Visio.Drawing.15" ShapeID="_x0000_i1032" DrawAspect="Content" ObjectID="_1635749244" r:id="rId20"/>
         </w:object>
       </w:r>
     </w:p>
@@ -11367,7 +11365,7 @@
           <w:lang w:val="id-ID"/>
         </w:rPr>
       </w:pPr>
-      <w:bookmarkStart w:id="26" w:name="_Toc25099956"/>
+      <w:bookmarkStart w:id="25" w:name="_Toc25099956"/>
       <w:r>
         <w:rPr>
           <w:noProof/>
@@ -11376,7 +11374,7 @@
         <w:lastRenderedPageBreak/>
         <w:t>Use Case Login Pengurus</w:t>
       </w:r>
-      <w:bookmarkEnd w:id="26"/>
+      <w:bookmarkEnd w:id="25"/>
     </w:p>
     <w:p>
       <w:pPr>
@@ -11391,7 +11389,7 @@
           <w:lang w:val="id-ID"/>
         </w:rPr>
       </w:pPr>
-      <w:bookmarkStart w:id="27" w:name="_Toc25099957"/>
+      <w:bookmarkStart w:id="26" w:name="_Toc25099957"/>
       <w:r>
         <w:rPr>
           <w:noProof/>
@@ -11399,7 +11397,7 @@
         </w:rPr>
         <w:t>Identifikasi Kelas</w:t>
       </w:r>
-      <w:bookmarkEnd w:id="27"/>
+      <w:bookmarkEnd w:id="26"/>
       <w:r>
         <w:rPr>
           <w:noProof/>
@@ -11738,7 +11736,7 @@
           <w:lang w:val="id-ID"/>
         </w:rPr>
       </w:pPr>
-      <w:bookmarkStart w:id="28" w:name="_Toc25099958"/>
+      <w:bookmarkStart w:id="27" w:name="_Toc25099958"/>
       <w:r>
         <w:rPr>
           <w:noProof/>
@@ -11747,7 +11745,7 @@
         </w:rPr>
         <w:t>Sequence Diagram</w:t>
       </w:r>
-      <w:bookmarkEnd w:id="28"/>
+      <w:bookmarkEnd w:id="27"/>
       <w:r>
         <w:rPr>
           <w:noProof/>
@@ -11770,7 +11768,7 @@
           <w:lang w:val="id-ID"/>
         </w:rPr>
         <w:pict w14:anchorId="625E8AB4">
-          <v:shape id="_x0000_i1179" type="#_x0000_t75" style="width:452.55pt;height:195.45pt">
+          <v:shape id="_x0000_i1033" type="#_x0000_t75" style="width:452.4pt;height:195.6pt">
             <v:imagedata r:id="rId21" o:title="Login Pengurus"/>
           </v:shape>
         </w:pict>
@@ -11789,7 +11787,7 @@
           <w:lang w:val="id-ID"/>
         </w:rPr>
       </w:pPr>
-      <w:bookmarkStart w:id="29" w:name="_Toc25099959"/>
+      <w:bookmarkStart w:id="28" w:name="_Toc25099959"/>
       <w:r>
         <w:rPr>
           <w:noProof/>
@@ -11798,7 +11796,7 @@
         </w:rPr>
         <w:t>Diagram Kelas</w:t>
       </w:r>
-      <w:bookmarkEnd w:id="29"/>
+      <w:bookmarkEnd w:id="28"/>
       <w:r>
         <w:rPr>
           <w:noProof/>
@@ -11816,10 +11814,10 @@
       </w:pPr>
       <w:r>
         <w:object w:dxaOrig="7050" w:dyaOrig="2926" w14:anchorId="485B59F2">
-          <v:shape id="_x0000_i1287" type="#_x0000_t75" style="width:352.5pt;height:145.85pt" o:ole="">
+          <v:shape id="_x0000_i1034" type="#_x0000_t75" style="width:352.8pt;height:145.8pt" o:ole="">
             <v:imagedata r:id="rId22" o:title=""/>
           </v:shape>
-          <o:OLEObject Type="Embed" ProgID="Visio.Drawing.15" ShapeID="_x0000_i1287" DrawAspect="Content" ObjectID="_1635712756" r:id="rId23"/>
+          <o:OLEObject Type="Embed" ProgID="Visio.Drawing.15" ShapeID="_x0000_i1034" DrawAspect="Content" ObjectID="_1635749245" r:id="rId23"/>
         </w:object>
       </w:r>
     </w:p>
@@ -11842,7 +11840,7 @@
           <w:lang w:val="id-ID"/>
         </w:rPr>
       </w:pPr>
-      <w:bookmarkStart w:id="30" w:name="_Toc25099960"/>
+      <w:bookmarkStart w:id="29" w:name="_Toc25099960"/>
       <w:r>
         <w:rPr>
           <w:noProof/>
@@ -11850,7 +11848,7 @@
         </w:rPr>
         <w:t>Use Case Transaksi</w:t>
       </w:r>
-      <w:bookmarkEnd w:id="30"/>
+      <w:bookmarkEnd w:id="29"/>
     </w:p>
     <w:p>
       <w:pPr>
@@ -11865,7 +11863,7 @@
           <w:lang w:val="id-ID"/>
         </w:rPr>
       </w:pPr>
-      <w:bookmarkStart w:id="31" w:name="_Toc25099961"/>
+      <w:bookmarkStart w:id="30" w:name="_Toc25099961"/>
       <w:r>
         <w:rPr>
           <w:noProof/>
@@ -11873,7 +11871,7 @@
         </w:rPr>
         <w:t>Identifikasi Kelas</w:t>
       </w:r>
-      <w:bookmarkEnd w:id="31"/>
+      <w:bookmarkEnd w:id="30"/>
       <w:r>
         <w:rPr>
           <w:noProof/>
@@ -12382,7 +12380,7 @@
           <w:lang w:val="id-ID"/>
         </w:rPr>
       </w:pPr>
-      <w:bookmarkStart w:id="32" w:name="_Toc25099962"/>
+      <w:bookmarkStart w:id="31" w:name="_Toc25099962"/>
       <w:r>
         <w:rPr>
           <w:noProof/>
@@ -12392,7 +12390,7 @@
         <w:lastRenderedPageBreak/>
         <w:t>Sequence Diagram</w:t>
       </w:r>
-      <w:bookmarkEnd w:id="32"/>
+      <w:bookmarkEnd w:id="31"/>
       <w:r>
         <w:rPr>
           <w:noProof/>
@@ -12415,7 +12413,7 @@
           <w:lang w:val="id-ID"/>
         </w:rPr>
         <w:pict w14:anchorId="747C9908">
-          <v:shape id="_x0000_i1180" type="#_x0000_t75" style="width:412.35pt;height:275.85pt">
+          <v:shape id="_x0000_i1035" type="#_x0000_t75" style="width:412.8pt;height:275.4pt">
             <v:imagedata r:id="rId24" o:title="Transaksi"/>
           </v:shape>
         </w:pict>
@@ -12434,7 +12432,7 @@
           <w:lang w:val="id-ID"/>
         </w:rPr>
       </w:pPr>
-      <w:bookmarkStart w:id="33" w:name="_Toc25099963"/>
+      <w:bookmarkStart w:id="32" w:name="_Toc25099963"/>
       <w:r>
         <w:rPr>
           <w:noProof/>
@@ -12443,7 +12441,7 @@
         </w:rPr>
         <w:t>Diagram Kelas</w:t>
       </w:r>
-      <w:bookmarkEnd w:id="33"/>
+      <w:bookmarkEnd w:id="32"/>
       <w:r>
         <w:rPr>
           <w:noProof/>
@@ -12461,10 +12459,10 @@
       </w:pPr>
       <w:r>
         <w:object w:dxaOrig="12136" w:dyaOrig="7440" w14:anchorId="486C5D84">
-          <v:shape id="_x0000_i1289" type="#_x0000_t75" style="width:398.35pt;height:244.05pt" o:ole="">
+          <v:shape id="_x0000_i1036" type="#_x0000_t75" style="width:397.8pt;height:244.2pt" o:ole="">
             <v:imagedata r:id="rId25" o:title=""/>
           </v:shape>
-          <o:OLEObject Type="Embed" ProgID="Visio.Drawing.15" ShapeID="_x0000_i1289" DrawAspect="Content" ObjectID="_1635712757" r:id="rId26"/>
+          <o:OLEObject Type="Embed" ProgID="Visio.Drawing.15" ShapeID="_x0000_i1036" DrawAspect="Content" ObjectID="_1635749246" r:id="rId26"/>
         </w:object>
       </w:r>
     </w:p>
@@ -12488,7 +12486,7 @@
           <w:lang w:val="id-ID"/>
         </w:rPr>
       </w:pPr>
-      <w:bookmarkStart w:id="34" w:name="_Toc25099964"/>
+      <w:bookmarkStart w:id="33" w:name="_Toc25099964"/>
       <w:r>
         <w:rPr>
           <w:noProof/>
@@ -12496,7 +12494,7 @@
         </w:rPr>
         <w:t>Use Case View Transaksi</w:t>
       </w:r>
-      <w:bookmarkEnd w:id="34"/>
+      <w:bookmarkEnd w:id="33"/>
     </w:p>
     <w:p>
       <w:pPr>
@@ -12511,7 +12509,7 @@
           <w:lang w:val="id-ID"/>
         </w:rPr>
       </w:pPr>
-      <w:bookmarkStart w:id="35" w:name="_Toc25099965"/>
+      <w:bookmarkStart w:id="34" w:name="_Toc25099965"/>
       <w:r>
         <w:rPr>
           <w:noProof/>
@@ -12519,7 +12517,7 @@
         </w:rPr>
         <w:t>Identifikasi Kelas</w:t>
       </w:r>
-      <w:bookmarkEnd w:id="35"/>
+      <w:bookmarkEnd w:id="34"/>
       <w:r>
         <w:rPr>
           <w:noProof/>
@@ -12933,7 +12931,7 @@
           <w:lang w:val="id-ID"/>
         </w:rPr>
       </w:pPr>
-      <w:bookmarkStart w:id="36" w:name="_Toc25099966"/>
+      <w:bookmarkStart w:id="35" w:name="_Toc25099966"/>
       <w:r>
         <w:rPr>
           <w:noProof/>
@@ -12942,7 +12940,7 @@
         </w:rPr>
         <w:t>Sequence Diagram</w:t>
       </w:r>
-      <w:bookmarkEnd w:id="36"/>
+      <w:bookmarkEnd w:id="35"/>
       <w:r>
         <w:rPr>
           <w:noProof/>
@@ -12965,7 +12963,7 @@
           <w:lang w:val="id-ID"/>
         </w:rPr>
         <w:pict w14:anchorId="731EAB04">
-          <v:shape id="_x0000_i1181" type="#_x0000_t75" style="width:389.9pt;height:208.5pt">
+          <v:shape id="_x0000_i1037" type="#_x0000_t75" style="width:390pt;height:208.8pt">
             <v:imagedata r:id="rId27" o:title="View Transaksi"/>
           </v:shape>
         </w:pict>
@@ -12984,7 +12982,7 @@
           <w:lang w:val="id-ID"/>
         </w:rPr>
       </w:pPr>
-      <w:bookmarkStart w:id="37" w:name="_Toc25099967"/>
+      <w:bookmarkStart w:id="36" w:name="_Toc25099967"/>
       <w:r>
         <w:rPr>
           <w:noProof/>
@@ -12993,7 +12991,7 @@
         </w:rPr>
         <w:t>Diagram Kelas</w:t>
       </w:r>
-      <w:bookmarkEnd w:id="37"/>
+      <w:bookmarkEnd w:id="36"/>
       <w:r>
         <w:rPr>
           <w:noProof/>
@@ -13011,10 +13009,10 @@
       </w:pPr>
       <w:r>
         <w:object w:dxaOrig="6871" w:dyaOrig="5341" w14:anchorId="49FE42FA">
-          <v:shape id="_x0000_i1285" type="#_x0000_t75" style="width:343.15pt;height:267.45pt" o:ole="">
+          <v:shape id="_x0000_i1038" type="#_x0000_t75" style="width:343.2pt;height:267.6pt" o:ole="">
             <v:imagedata r:id="rId28" o:title=""/>
           </v:shape>
-          <o:OLEObject Type="Embed" ProgID="Visio.Drawing.15" ShapeID="_x0000_i1285" DrawAspect="Content" ObjectID="_1635712758" r:id="rId29"/>
+          <o:OLEObject Type="Embed" ProgID="Visio.Drawing.15" ShapeID="_x0000_i1038" DrawAspect="Content" ObjectID="_1635749247" r:id="rId29"/>
         </w:object>
       </w:r>
     </w:p>
@@ -13030,7 +13028,7 @@
           <w:lang w:val="id-ID"/>
         </w:rPr>
       </w:pPr>
-      <w:bookmarkStart w:id="38" w:name="_Toc25099968"/>
+      <w:bookmarkStart w:id="37" w:name="_Toc25099968"/>
       <w:r>
         <w:rPr>
           <w:noProof/>
@@ -13038,7 +13036,7 @@
         </w:rPr>
         <w:t>Use Case View Anggota</w:t>
       </w:r>
-      <w:bookmarkEnd w:id="38"/>
+      <w:bookmarkEnd w:id="37"/>
     </w:p>
     <w:p>
       <w:pPr>
@@ -13053,7 +13051,7 @@
           <w:lang w:val="id-ID"/>
         </w:rPr>
       </w:pPr>
-      <w:bookmarkStart w:id="39" w:name="_Toc25099969"/>
+      <w:bookmarkStart w:id="38" w:name="_Toc25099969"/>
       <w:r>
         <w:rPr>
           <w:noProof/>
@@ -13061,7 +13059,7 @@
         </w:rPr>
         <w:t>Identifikasi Kelas</w:t>
       </w:r>
-      <w:bookmarkEnd w:id="39"/>
+      <w:bookmarkEnd w:id="38"/>
       <w:r>
         <w:rPr>
           <w:noProof/>
@@ -13472,7 +13470,7 @@
           <w:lang w:val="id-ID"/>
         </w:rPr>
       </w:pPr>
-      <w:bookmarkStart w:id="40" w:name="_Toc25099970"/>
+      <w:bookmarkStart w:id="39" w:name="_Toc25099970"/>
       <w:r>
         <w:rPr>
           <w:noProof/>
@@ -13482,7 +13480,7 @@
         <w:lastRenderedPageBreak/>
         <w:t>Sequence Diagram</w:t>
       </w:r>
-      <w:bookmarkEnd w:id="40"/>
+      <w:bookmarkEnd w:id="39"/>
       <w:r>
         <w:rPr>
           <w:noProof/>
@@ -13505,7 +13503,7 @@
           <w:lang w:val="id-ID"/>
         </w:rPr>
         <w:pict w14:anchorId="784A2A96">
-          <v:shape id="_x0000_i1182" type="#_x0000_t75" style="width:403pt;height:174.85pt">
+          <v:shape id="_x0000_i1039" type="#_x0000_t75" style="width:403.2pt;height:175.2pt">
             <v:imagedata r:id="rId30" o:title="View Anggota"/>
           </v:shape>
         </w:pict>
@@ -13526,7 +13524,7 @@
           <w:lang w:val="id-ID"/>
         </w:rPr>
       </w:pPr>
-      <w:bookmarkStart w:id="41" w:name="_Toc25099971"/>
+      <w:bookmarkStart w:id="40" w:name="_Toc25099971"/>
       <w:r>
         <w:rPr>
           <w:noProof/>
@@ -13535,7 +13533,7 @@
         </w:rPr>
         <w:t>Diagram Kelas</w:t>
       </w:r>
-      <w:bookmarkEnd w:id="41"/>
+      <w:bookmarkEnd w:id="40"/>
       <w:r>
         <w:rPr>
           <w:noProof/>
@@ -13557,10 +13555,10 @@
       </w:pPr>
       <w:r>
         <w:object w:dxaOrig="2415" w:dyaOrig="1680" w14:anchorId="2A6E7261">
-          <v:shape id="_x0000_i1204" type="#_x0000_t75" style="width:120.6pt;height:84.15pt" o:ole="">
+          <v:shape id="_x0000_i1040" type="#_x0000_t75" style="width:120.6pt;height:84pt" o:ole="">
             <v:imagedata r:id="rId31" o:title=""/>
           </v:shape>
-          <o:OLEObject Type="Embed" ProgID="Visio.Drawing.15" ShapeID="_x0000_i1204" DrawAspect="Content" ObjectID="_1635712759" r:id="rId32"/>
+          <o:OLEObject Type="Embed" ProgID="Visio.Drawing.15" ShapeID="_x0000_i1040" DrawAspect="Content" ObjectID="_1635749248" r:id="rId32"/>
         </w:object>
       </w:r>
       <w:r>
@@ -13586,7 +13584,7 @@
           <w:lang w:val="id-ID"/>
         </w:rPr>
       </w:pPr>
-      <w:bookmarkStart w:id="42" w:name="_Toc25099972"/>
+      <w:bookmarkStart w:id="41" w:name="_Toc25099972"/>
       <w:r>
         <w:rPr>
           <w:i w:val="0"/>
@@ -13596,7 +13594,7 @@
         </w:rPr>
         <w:t>Perancangan Detil Kelas</w:t>
       </w:r>
-      <w:bookmarkEnd w:id="42"/>
+      <w:bookmarkEnd w:id="41"/>
     </w:p>
     <w:p>
       <w:pPr>
@@ -14447,7 +14445,7 @@
           <w:lang w:val="id-ID"/>
         </w:rPr>
       </w:pPr>
-      <w:bookmarkStart w:id="43" w:name="_Toc25099973"/>
+      <w:bookmarkStart w:id="42" w:name="_Toc25099973"/>
       <w:r>
         <w:rPr>
           <w:noProof/>
@@ -14464,7 +14462,7 @@
         </w:rPr>
         <w:t>Registrasi</w:t>
       </w:r>
-      <w:bookmarkEnd w:id="43"/>
+      <w:bookmarkEnd w:id="42"/>
     </w:p>
     <w:p>
       <w:pPr>
@@ -15448,7 +15446,7 @@
           <w:lang w:val="id-ID"/>
         </w:rPr>
       </w:pPr>
-      <w:bookmarkStart w:id="44" w:name="_Toc25099974"/>
+      <w:bookmarkStart w:id="43" w:name="_Toc25099974"/>
       <w:r>
         <w:rPr>
           <w:noProof/>
@@ -15457,7 +15455,7 @@
         </w:rPr>
         <w:t>Kelas Login</w:t>
       </w:r>
-      <w:bookmarkEnd w:id="44"/>
+      <w:bookmarkEnd w:id="43"/>
     </w:p>
     <w:p>
       <w:pPr>
@@ -16083,7 +16081,7 @@
           <w:lang w:val="id-ID"/>
         </w:rPr>
       </w:pPr>
-      <w:bookmarkStart w:id="45" w:name="_Toc25099975"/>
+      <w:bookmarkStart w:id="44" w:name="_Toc25099975"/>
       <w:r>
         <w:rPr>
           <w:noProof/>
@@ -16092,7 +16090,7 @@
         </w:rPr>
         <w:t>Kelas Anggota</w:t>
       </w:r>
-      <w:bookmarkEnd w:id="45"/>
+      <w:bookmarkEnd w:id="44"/>
     </w:p>
     <w:p>
       <w:pPr>
@@ -16904,7 +16902,7 @@
           <w:lang w:val="id-ID"/>
         </w:rPr>
       </w:pPr>
-      <w:bookmarkStart w:id="46" w:name="_Toc25099976"/>
+      <w:bookmarkStart w:id="45" w:name="_Toc25099976"/>
       <w:r>
         <w:rPr>
           <w:noProof/>
@@ -16913,7 +16911,7 @@
         </w:rPr>
         <w:t>Kelas Pengurus</w:t>
       </w:r>
-      <w:bookmarkEnd w:id="46"/>
+      <w:bookmarkEnd w:id="45"/>
     </w:p>
     <w:p>
       <w:pPr>
@@ -17575,7 +17573,7 @@
           <w:lang w:val="id-ID"/>
         </w:rPr>
       </w:pPr>
-      <w:bookmarkStart w:id="47" w:name="_Toc25099977"/>
+      <w:bookmarkStart w:id="46" w:name="_Toc25099977"/>
       <w:r>
         <w:rPr>
           <w:noProof/>
@@ -17584,7 +17582,7 @@
         </w:rPr>
         <w:t>Kelas Transaksi</w:t>
       </w:r>
-      <w:bookmarkEnd w:id="47"/>
+      <w:bookmarkEnd w:id="46"/>
     </w:p>
     <w:p>
       <w:pPr>
@@ -18171,7 +18169,7 @@
           <w:lang w:val="id-ID"/>
         </w:rPr>
       </w:pPr>
-      <w:bookmarkStart w:id="48" w:name="_Toc25099978"/>
+      <w:bookmarkStart w:id="47" w:name="_Toc25099978"/>
       <w:r>
         <w:rPr>
           <w:noProof/>
@@ -18180,7 +18178,7 @@
         </w:rPr>
         <w:t>Kelas Peminjaman</w:t>
       </w:r>
-      <w:bookmarkEnd w:id="48"/>
+      <w:bookmarkEnd w:id="47"/>
     </w:p>
     <w:p>
       <w:pPr>
@@ -18669,7 +18667,7 @@
           <w:lang w:val="id-ID"/>
         </w:rPr>
       </w:pPr>
-      <w:bookmarkStart w:id="49" w:name="_Toc25099979"/>
+      <w:bookmarkStart w:id="48" w:name="_Toc25099979"/>
       <w:r>
         <w:rPr>
           <w:noProof/>
@@ -18678,7 +18676,7 @@
         </w:rPr>
         <w:t>Kelas Penyimpanan</w:t>
       </w:r>
-      <w:bookmarkEnd w:id="49"/>
+      <w:bookmarkEnd w:id="48"/>
     </w:p>
     <w:p>
       <w:pPr>
@@ -19168,7 +19166,7 @@
           <w:lang w:val="id-ID"/>
         </w:rPr>
       </w:pPr>
-      <w:bookmarkStart w:id="50" w:name="_Toc25099980"/>
+      <w:bookmarkStart w:id="49" w:name="_Toc25099980"/>
       <w:r>
         <w:rPr>
           <w:noProof/>
@@ -19177,7 +19175,7 @@
         </w:rPr>
         <w:t>Kelas Transfer</w:t>
       </w:r>
-      <w:bookmarkEnd w:id="50"/>
+      <w:bookmarkEnd w:id="49"/>
     </w:p>
     <w:p>
       <w:pPr>
@@ -19667,7 +19665,7 @@
           <w:lang w:val="id-ID"/>
         </w:rPr>
       </w:pPr>
-      <w:bookmarkStart w:id="51" w:name="_Toc25099981"/>
+      <w:bookmarkStart w:id="50" w:name="_Toc25099981"/>
       <w:r>
         <w:rPr>
           <w:noProof/>
@@ -19676,7 +19674,7 @@
         </w:rPr>
         <w:t>Kelas Penarikan</w:t>
       </w:r>
-      <w:bookmarkEnd w:id="51"/>
+      <w:bookmarkEnd w:id="50"/>
     </w:p>
     <w:p>
       <w:pPr>
@@ -20168,7 +20166,7 @@
           <w:lang w:val="id-ID"/>
         </w:rPr>
       </w:pPr>
-      <w:bookmarkStart w:id="52" w:name="_Toc25099982"/>
+      <w:bookmarkStart w:id="51" w:name="_Toc25099982"/>
       <w:r>
         <w:rPr>
           <w:noProof/>
@@ -20177,7 +20175,7 @@
         </w:rPr>
         <w:t>Kelas Pelunasan</w:t>
       </w:r>
-      <w:bookmarkEnd w:id="52"/>
+      <w:bookmarkEnd w:id="51"/>
     </w:p>
     <w:p>
       <w:pPr>
@@ -20667,105 +20665,6 @@
     </w:p>
     <w:p>
       <w:pPr>
-        <w:rPr>
-          <w:rFonts w:ascii="Arial" w:hAnsi="Arial" w:cs="Arial"/>
-          <w:i/>
-          <w:noProof/>
-          <w:color w:val="000000"/>
-          <w:lang w:val="id-ID"/>
-        </w:rPr>
-      </w:pPr>
-    </w:p>
-    <w:p>
-      <w:pPr>
-        <w:rPr>
-          <w:rFonts w:ascii="Arial" w:hAnsi="Arial" w:cs="Arial"/>
-          <w:i/>
-          <w:noProof/>
-          <w:color w:val="000000"/>
-          <w:lang w:val="id-ID"/>
-        </w:rPr>
-      </w:pPr>
-    </w:p>
-    <w:p>
-      <w:pPr>
-        <w:rPr>
-          <w:rFonts w:ascii="Arial" w:hAnsi="Arial" w:cs="Arial"/>
-          <w:i/>
-          <w:noProof/>
-          <w:color w:val="000000"/>
-          <w:lang w:val="id-ID"/>
-        </w:rPr>
-      </w:pPr>
-    </w:p>
-    <w:p>
-      <w:pPr>
-        <w:rPr>
-          <w:rFonts w:ascii="Arial" w:hAnsi="Arial" w:cs="Arial"/>
-          <w:i/>
-          <w:noProof/>
-          <w:color w:val="000000"/>
-          <w:lang w:val="id-ID"/>
-        </w:rPr>
-      </w:pPr>
-    </w:p>
-    <w:p>
-      <w:pPr>
-        <w:rPr>
-          <w:rFonts w:ascii="Arial" w:hAnsi="Arial" w:cs="Arial"/>
-          <w:i/>
-          <w:noProof/>
-          <w:color w:val="000000"/>
-          <w:lang w:val="id-ID"/>
-        </w:rPr>
-      </w:pPr>
-    </w:p>
-    <w:p>
-      <w:pPr>
-        <w:rPr>
-          <w:rFonts w:ascii="Arial" w:hAnsi="Arial" w:cs="Arial"/>
-          <w:i/>
-          <w:noProof/>
-          <w:color w:val="000000"/>
-          <w:lang w:val="id-ID"/>
-        </w:rPr>
-      </w:pPr>
-    </w:p>
-    <w:p>
-      <w:pPr>
-        <w:rPr>
-          <w:rFonts w:ascii="Arial" w:hAnsi="Arial" w:cs="Arial"/>
-          <w:i/>
-          <w:noProof/>
-          <w:color w:val="000000"/>
-          <w:lang w:val="id-ID"/>
-        </w:rPr>
-      </w:pPr>
-    </w:p>
-    <w:p>
-      <w:pPr>
-        <w:rPr>
-          <w:rFonts w:ascii="Arial" w:hAnsi="Arial" w:cs="Arial"/>
-          <w:i/>
-          <w:noProof/>
-          <w:color w:val="000000"/>
-          <w:lang w:val="id-ID"/>
-        </w:rPr>
-      </w:pPr>
-    </w:p>
-    <w:p>
-      <w:pPr>
-        <w:rPr>
-          <w:rFonts w:ascii="Arial" w:hAnsi="Arial" w:cs="Arial"/>
-          <w:i/>
-          <w:noProof/>
-          <w:color w:val="000000"/>
-          <w:lang w:val="id-ID"/>
-        </w:rPr>
-      </w:pPr>
-    </w:p>
-    <w:p>
-      <w:pPr>
         <w:pStyle w:val="Heading2"/>
         <w:numPr>
           <w:ilvl w:val="1"/>
@@ -20777,7 +20676,7 @@
           <w:lang w:val="id-ID"/>
         </w:rPr>
       </w:pPr>
-      <w:bookmarkStart w:id="53" w:name="_Toc25099983"/>
+      <w:bookmarkStart w:id="52" w:name="_Toc25099983"/>
       <w:r>
         <w:rPr>
           <w:i w:val="0"/>
@@ -20786,7 +20685,7 @@
         </w:rPr>
         <w:t>Diagram Kelas Keseluruhan</w:t>
       </w:r>
-      <w:bookmarkEnd w:id="53"/>
+      <w:bookmarkEnd w:id="52"/>
     </w:p>
     <w:p>
       <w:pPr>
@@ -20809,165 +20708,12 @@
       </w:pPr>
       <w:r>
         <w:object w:dxaOrig="12136" w:dyaOrig="10966" w14:anchorId="3156A787">
-          <v:shape id="_x0000_i1237" type="#_x0000_t75" style="width:453.5pt;height:409.55pt" o:ole="">
+          <v:shape id="_x0000_i1041" type="#_x0000_t75" style="width:453pt;height:409.8pt" o:ole="">
             <v:imagedata r:id="rId33" o:title=""/>
           </v:shape>
-          <o:OLEObject Type="Embed" ProgID="Visio.Drawing.15" ShapeID="_x0000_i1237" DrawAspect="Content" ObjectID="_1635712760" r:id="rId34"/>
+          <o:OLEObject Type="Embed" ProgID="Visio.Drawing.15" ShapeID="_x0000_i1041" DrawAspect="Content" ObjectID="_1635749249" r:id="rId34"/>
         </w:object>
       </w:r>
-    </w:p>
-    <w:p>
-      <w:pPr>
-        <w:pBdr>
-          <w:top w:val="nil"/>
-          <w:left w:val="nil"/>
-          <w:bottom w:val="nil"/>
-          <w:right w:val="nil"/>
-          <w:between w:val="nil"/>
-        </w:pBdr>
-        <w:spacing w:before="120" w:after="120"/>
-      </w:pPr>
-    </w:p>
-    <w:p>
-      <w:pPr>
-        <w:pBdr>
-          <w:top w:val="nil"/>
-          <w:left w:val="nil"/>
-          <w:bottom w:val="nil"/>
-          <w:right w:val="nil"/>
-          <w:between w:val="nil"/>
-        </w:pBdr>
-        <w:spacing w:before="120" w:after="120"/>
-      </w:pPr>
-    </w:p>
-    <w:p>
-      <w:pPr>
-        <w:pBdr>
-          <w:top w:val="nil"/>
-          <w:left w:val="nil"/>
-          <w:bottom w:val="nil"/>
-          <w:right w:val="nil"/>
-          <w:between w:val="nil"/>
-        </w:pBdr>
-        <w:spacing w:before="120" w:after="120"/>
-      </w:pPr>
-    </w:p>
-    <w:p>
-      <w:pPr>
-        <w:pBdr>
-          <w:top w:val="nil"/>
-          <w:left w:val="nil"/>
-          <w:bottom w:val="nil"/>
-          <w:right w:val="nil"/>
-          <w:between w:val="nil"/>
-        </w:pBdr>
-        <w:spacing w:before="120" w:after="120"/>
-      </w:pPr>
-    </w:p>
-    <w:p>
-      <w:pPr>
-        <w:pBdr>
-          <w:top w:val="nil"/>
-          <w:left w:val="nil"/>
-          <w:bottom w:val="nil"/>
-          <w:right w:val="nil"/>
-          <w:between w:val="nil"/>
-        </w:pBdr>
-        <w:spacing w:before="120" w:after="120"/>
-      </w:pPr>
-    </w:p>
-    <w:p>
-      <w:pPr>
-        <w:pBdr>
-          <w:top w:val="nil"/>
-          <w:left w:val="nil"/>
-          <w:bottom w:val="nil"/>
-          <w:right w:val="nil"/>
-          <w:between w:val="nil"/>
-        </w:pBdr>
-        <w:spacing w:before="120" w:after="120"/>
-      </w:pPr>
-    </w:p>
-    <w:p>
-      <w:pPr>
-        <w:pBdr>
-          <w:top w:val="nil"/>
-          <w:left w:val="nil"/>
-          <w:bottom w:val="nil"/>
-          <w:right w:val="nil"/>
-          <w:between w:val="nil"/>
-        </w:pBdr>
-        <w:spacing w:before="120" w:after="120"/>
-      </w:pPr>
-    </w:p>
-    <w:p>
-      <w:pPr>
-        <w:pBdr>
-          <w:top w:val="nil"/>
-          <w:left w:val="nil"/>
-          <w:bottom w:val="nil"/>
-          <w:right w:val="nil"/>
-          <w:between w:val="nil"/>
-        </w:pBdr>
-        <w:spacing w:before="120" w:after="120"/>
-      </w:pPr>
-    </w:p>
-    <w:p>
-      <w:pPr>
-        <w:pBdr>
-          <w:top w:val="nil"/>
-          <w:left w:val="nil"/>
-          <w:bottom w:val="nil"/>
-          <w:right w:val="nil"/>
-          <w:between w:val="nil"/>
-        </w:pBdr>
-        <w:spacing w:before="120" w:after="120"/>
-      </w:pPr>
-    </w:p>
-    <w:p>
-      <w:pPr>
-        <w:pBdr>
-          <w:top w:val="nil"/>
-          <w:left w:val="nil"/>
-          <w:bottom w:val="nil"/>
-          <w:right w:val="nil"/>
-          <w:between w:val="nil"/>
-        </w:pBdr>
-        <w:spacing w:before="120" w:after="120"/>
-      </w:pPr>
-    </w:p>
-    <w:p>
-      <w:pPr>
-        <w:pBdr>
-          <w:top w:val="nil"/>
-          <w:left w:val="nil"/>
-          <w:bottom w:val="nil"/>
-          <w:right w:val="nil"/>
-          <w:between w:val="nil"/>
-        </w:pBdr>
-        <w:spacing w:before="120" w:after="120"/>
-      </w:pPr>
-    </w:p>
-    <w:p>
-      <w:pPr>
-        <w:pBdr>
-          <w:top w:val="nil"/>
-          <w:left w:val="nil"/>
-          <w:bottom w:val="nil"/>
-          <w:right w:val="nil"/>
-          <w:between w:val="nil"/>
-        </w:pBdr>
-        <w:spacing w:before="120" w:after="120"/>
-        <w:rPr>
-          <w:rFonts w:ascii="Arial" w:hAnsi="Arial" w:cs="Arial"/>
-          <w:i/>
-          <w:noProof/>
-          <w:color w:val="000000"/>
-          <w:sz w:val="24"/>
-          <w:szCs w:val="24"/>
-          <w:lang w:val="id-ID"/>
-        </w:rPr>
-      </w:pPr>
     </w:p>
     <w:p>
       <w:pPr>
@@ -20982,16 +20728,17 @@
           <w:lang w:val="id-ID"/>
         </w:rPr>
       </w:pPr>
-      <w:bookmarkStart w:id="54" w:name="_Toc25099984"/>
+      <w:bookmarkStart w:id="53" w:name="_Toc25099984"/>
       <w:r>
         <w:rPr>
           <w:i w:val="0"/>
           <w:noProof/>
           <w:lang w:val="id-ID"/>
         </w:rPr>
+        <w:lastRenderedPageBreak/>
         <w:t>Algoritma/Query</w:t>
       </w:r>
-      <w:bookmarkEnd w:id="54"/>
+      <w:bookmarkEnd w:id="53"/>
     </w:p>
     <w:p>
       <w:pPr>
@@ -21102,7 +20849,6 @@
           <w:noProof/>
           <w:lang w:val="id-ID"/>
         </w:rPr>
-        <w:lastRenderedPageBreak/>
         <w:t>Algoritma</w:t>
       </w:r>
       <w:r>
@@ -22749,6 +22495,7 @@
           <w:noProof/>
           <w:lang w:val="id-ID"/>
         </w:rPr>
+        <w:lastRenderedPageBreak/>
         <w:tab/>
         <w:t>Input(JumlahUang)</w:t>
       </w:r>
@@ -22862,7 +22609,6 @@
           <w:noProof/>
           <w:lang w:val="id-ID"/>
         </w:rPr>
-        <w:lastRenderedPageBreak/>
         <w:tab/>
       </w:r>
       <w:r>
@@ -24781,6 +24527,7 @@
                 <w:noProof/>
                 <w:lang w:val="id-ID"/>
               </w:rPr>
+              <w:lastRenderedPageBreak/>
               <w:t>Memasukkan data transaksi transfer ke dalam database</w:t>
             </w:r>
           </w:p>
@@ -24883,7 +24630,6 @@
                 <w:noProof/>
                 <w:lang w:val="id-ID"/>
               </w:rPr>
-              <w:lastRenderedPageBreak/>
               <w:t>Update akun dengan menambahi jumlah debit (orang yang menerima transfer)</w:t>
             </w:r>
           </w:p>
@@ -26506,6 +26252,7 @@
           <w:noProof/>
           <w:lang w:val="id-ID"/>
         </w:rPr>
+        <w:lastRenderedPageBreak/>
         <w:tab/>
         <w:t>Print(‘data tidak ada’)</w:t>
       </w:r>
@@ -27564,7 +27311,7 @@
           <w:lang w:val="id-ID"/>
         </w:rPr>
       </w:pPr>
-      <w:bookmarkStart w:id="55" w:name="_Toc25099985"/>
+      <w:bookmarkStart w:id="54" w:name="_Toc25099985"/>
       <w:r>
         <w:rPr>
           <w:i w:val="0"/>
@@ -27573,7 +27320,7 @@
         </w:rPr>
         <w:t>Perancangan Antarmuka</w:t>
       </w:r>
-      <w:bookmarkEnd w:id="55"/>
+      <w:bookmarkEnd w:id="54"/>
     </w:p>
     <w:p>
       <w:pPr>
@@ -27883,6 +27630,7 @@
                 <w:noProof/>
                 <w:lang w:val="id-ID"/>
               </w:rPr>
+              <w:lastRenderedPageBreak/>
               <w:t>Password</w:t>
             </w:r>
           </w:p>
@@ -27916,7 +27664,19 @@
                 <w:color w:val="000000"/>
                 <w:lang w:val="id-ID"/>
               </w:rPr>
-              <w:t>Jika Username dan Password benar, maka akan masuk ke halaman home</w:t>
+              <w:lastRenderedPageBreak/>
+              <w:t xml:space="preserve">Jika Username dan Password benar, maka </w:t>
+            </w:r>
+            <w:r>
+              <w:rPr>
+                <w:rFonts w:ascii="Arial" w:hAnsi="Arial" w:cs="Arial"/>
+                <w:i/>
+                <w:noProof/>
+                <w:color w:val="000000"/>
+                <w:lang w:val="id-ID"/>
+              </w:rPr>
+              <w:lastRenderedPageBreak/>
+              <w:t>akan masuk ke halaman home</w:t>
             </w:r>
           </w:p>
         </w:tc>
@@ -29102,7 +28862,18 @@
                 <w:color w:val="000000"/>
                 <w:lang w:val="id-ID"/>
               </w:rPr>
-              <w:t>Jika ditekan, maka akan mengaktifkan proses Algo-003</w:t>
+              <w:t xml:space="preserve">Jika ditekan, maka akan mengaktifkan </w:t>
+            </w:r>
+            <w:r>
+              <w:rPr>
+                <w:rFonts w:ascii="Arial" w:hAnsi="Arial" w:cs="Arial"/>
+                <w:i/>
+                <w:noProof/>
+                <w:color w:val="000000"/>
+                <w:lang w:val="id-ID"/>
+              </w:rPr>
+              <w:lastRenderedPageBreak/>
+              <w:t>proses Algo-003</w:t>
             </w:r>
           </w:p>
         </w:tc>
@@ -29126,6 +28897,7 @@
                 <w:noProof/>
                 <w:lang w:val="id-ID"/>
               </w:rPr>
+              <w:lastRenderedPageBreak/>
               <w:t>Button2</w:t>
             </w:r>
           </w:p>
@@ -29362,7 +29134,6 @@
                 <w:noProof/>
                 <w:lang w:val="id-ID"/>
               </w:rPr>
-              <w:lastRenderedPageBreak/>
               <w:t>Button4</w:t>
             </w:r>
           </w:p>
@@ -30616,7 +30387,6 @@
                 <w:noProof/>
                 <w:lang w:val="id-ID"/>
               </w:rPr>
-              <w:lastRenderedPageBreak/>
               <w:t>Button1</w:t>
             </w:r>
           </w:p>
@@ -31551,7 +31321,6 @@
                 <w:noProof/>
                 <w:lang w:val="id-ID"/>
               </w:rPr>
-              <w:lastRenderedPageBreak/>
               <w:t>Button1</w:t>
             </w:r>
           </w:p>
@@ -32664,6 +32433,7 @@
           <w:noProof/>
           <w:lang w:val="id-ID"/>
         </w:rPr>
+        <w:lastRenderedPageBreak/>
         <w:t>Antarmuka</w:t>
       </w:r>
       <w:r>
@@ -32718,7 +32488,6 @@
         <w:rPr>
           <w:noProof/>
         </w:rPr>
-        <w:lastRenderedPageBreak/>
         <w:drawing>
           <wp:inline distT="0" distB="0" distL="0" distR="0" wp14:anchorId="0B3C45AF" wp14:editId="76C86835">
             <wp:extent cx="5760720" cy="3239135"/>
@@ -33028,7 +32797,7 @@
           <w:rFonts w:ascii="Arial" w:hAnsi="Arial" w:cs="Arial"/>
           <w:i/>
           <w:noProof/>
-          <w:lang w:val="id-ID"/>
+          <w:lang w:val="en-US"/>
         </w:rPr>
       </w:pPr>
       <w:r>
@@ -33048,39 +32817,46 @@
           <w:lang w:val="id-ID"/>
         </w:rPr>
         <w:tab/>
-        <w:t xml:space="preserve">: </w:t>
-      </w:r>
-      <w:r>
-        <w:rPr>
-          <w:rFonts w:ascii="Arial" w:hAnsi="Arial" w:cs="Arial"/>
-          <w:i/>
-          <w:noProof/>
-          <w:lang w:val="id-ID"/>
-        </w:rPr>
-        <w:t>Bukti Transaksi</w:t>
-      </w:r>
-    </w:p>
-    <w:p>
-      <w:pPr>
-        <w:rPr>
-          <w:rFonts w:ascii="Arial" w:hAnsi="Arial" w:cs="Arial"/>
-          <w:i/>
-          <w:noProof/>
-          <w:lang w:val="id-ID"/>
-        </w:rPr>
-      </w:pPr>
-      <w:r>
-        <w:rPr>
-          <w:rFonts w:ascii="Arial" w:hAnsi="Arial" w:cs="Arial"/>
-          <w:i/>
-          <w:noProof/>
-          <w:lang w:val="id-ID"/>
+        <w:t xml:space="preserve">: View </w:t>
+      </w:r>
+      <w:r>
+        <w:rPr>
+          <w:rFonts w:ascii="Arial" w:hAnsi="Arial" w:cs="Arial"/>
+          <w:i/>
+          <w:noProof/>
+          <w:lang w:val="en-US"/>
+        </w:rPr>
+        <w:t>Anggota</w:t>
+      </w:r>
+    </w:p>
+    <w:p>
+      <w:pPr>
+        <w:rPr>
+          <w:rFonts w:ascii="Arial" w:hAnsi="Arial" w:cs="Arial"/>
+          <w:i/>
+          <w:noProof/>
+          <w:lang w:val="id-ID"/>
+        </w:rPr>
+      </w:pPr>
+    </w:p>
+    <w:p>
+      <w:pPr>
+        <w:rPr>
+          <w:rFonts w:ascii="Arial" w:hAnsi="Arial" w:cs="Arial"/>
+          <w:i/>
+          <w:noProof/>
+          <w:lang w:val="id-ID"/>
+        </w:rPr>
+      </w:pPr>
+      <w:r>
+        <w:rPr>
+          <w:noProof/>
         </w:rPr>
         <w:drawing>
-          <wp:inline distT="0" distB="0" distL="0" distR="0" wp14:anchorId="35DDE5E3" wp14:editId="4DF87F5A">
-            <wp:extent cx="1771650" cy="3540382"/>
-            <wp:effectExtent l="0" t="0" r="0" b="3175"/>
-            <wp:docPr id="19" name="Picture 19"/>
+          <wp:inline distT="0" distB="0" distL="0" distR="0" wp14:anchorId="14D6EB19" wp14:editId="1E6E6E8D">
+            <wp:extent cx="5760720" cy="2593975"/>
+            <wp:effectExtent l="0" t="0" r="0" b="0"/>
+            <wp:docPr id="4" name="Picture 4"/>
             <wp:cNvGraphicFramePr>
               <a:graphicFrameLocks xmlns:a="http://schemas.openxmlformats.org/drawingml/2006/main" noChangeAspect="1"/>
             </wp:cNvGraphicFramePr>
@@ -33088,36 +32864,23 @@
               <a:graphicData uri="http://schemas.openxmlformats.org/drawingml/2006/picture">
                 <pic:pic xmlns:pic="http://schemas.openxmlformats.org/drawingml/2006/picture">
                   <pic:nvPicPr>
-                    <pic:cNvPr id="0" name="Picture 32"/>
-                    <pic:cNvPicPr>
-                      <a:picLocks noChangeAspect="1" noChangeArrowheads="1"/>
-                    </pic:cNvPicPr>
+                    <pic:cNvPr id="1" name=""/>
+                    <pic:cNvPicPr/>
                   </pic:nvPicPr>
                   <pic:blipFill>
-                    <a:blip r:embed="rId44" cstate="print">
-                      <a:extLst>
-                        <a:ext uri="{28A0092B-C50C-407E-A947-70E740481C1C}">
-                          <a14:useLocalDpi xmlns:a14="http://schemas.microsoft.com/office/drawing/2010/main" val="0"/>
-                        </a:ext>
-                      </a:extLst>
-                    </a:blip>
-                    <a:srcRect/>
+                    <a:blip r:embed="rId44"/>
                     <a:stretch>
                       <a:fillRect/>
                     </a:stretch>
                   </pic:blipFill>
-                  <pic:spPr bwMode="auto">
+                  <pic:spPr>
                     <a:xfrm>
                       <a:off x="0" y="0"/>
-                      <a:ext cx="1772692" cy="3542464"/>
+                      <a:ext cx="5760720" cy="2593975"/>
                     </a:xfrm>
                     <a:prstGeom prst="rect">
                       <a:avLst/>
                     </a:prstGeom>
-                    <a:noFill/>
-                    <a:ln>
-                      <a:noFill/>
-                    </a:ln>
                   </pic:spPr>
                 </pic:pic>
               </a:graphicData>
@@ -33280,103 +33043,6 @@
           </w:tcPr>
           <w:p>
             <w:pPr>
-              <w:rPr>
-                <w:rFonts w:ascii="Arial" w:hAnsi="Arial" w:cs="Arial"/>
-                <w:i/>
-                <w:noProof/>
-                <w:lang w:val="id-ID"/>
-              </w:rPr>
-            </w:pPr>
-          </w:p>
-        </w:tc>
-        <w:tc>
-          <w:tcPr>
-            <w:tcW w:w="1701" w:type="dxa"/>
-          </w:tcPr>
-          <w:p>
-            <w:pPr>
-              <w:rPr>
-                <w:rFonts w:ascii="Arial" w:hAnsi="Arial" w:cs="Arial"/>
-                <w:i/>
-                <w:noProof/>
-                <w:lang w:val="id-ID"/>
-              </w:rPr>
-            </w:pPr>
-            <w:r>
-              <w:rPr>
-                <w:rFonts w:ascii="Arial" w:hAnsi="Arial" w:cs="Arial"/>
-                <w:i/>
-                <w:noProof/>
-                <w:lang w:val="id-ID"/>
-              </w:rPr>
-              <w:t>Nominal Uang</w:t>
-            </w:r>
-          </w:p>
-          <w:p>
-            <w:pPr>
-              <w:rPr>
-                <w:rFonts w:ascii="Arial" w:hAnsi="Arial" w:cs="Arial"/>
-                <w:i/>
-                <w:noProof/>
-                <w:lang w:val="id-ID"/>
-              </w:rPr>
-            </w:pPr>
-            <w:r>
-              <w:rPr>
-                <w:rFonts w:ascii="Arial" w:hAnsi="Arial" w:cs="Arial"/>
-                <w:i/>
-                <w:noProof/>
-                <w:lang w:val="id-ID"/>
-              </w:rPr>
-              <w:t>Jenis Transaksi</w:t>
-            </w:r>
-          </w:p>
-          <w:p>
-            <w:pPr>
-              <w:rPr>
-                <w:rFonts w:ascii="Arial" w:hAnsi="Arial" w:cs="Arial"/>
-                <w:i/>
-                <w:noProof/>
-                <w:lang w:val="id-ID"/>
-              </w:rPr>
-            </w:pPr>
-            <w:r>
-              <w:rPr>
-                <w:rFonts w:ascii="Arial" w:hAnsi="Arial" w:cs="Arial"/>
-                <w:i/>
-                <w:noProof/>
-                <w:lang w:val="id-ID"/>
-              </w:rPr>
-              <w:lastRenderedPageBreak/>
-              <w:t>Waktu</w:t>
-            </w:r>
-          </w:p>
-          <w:p>
-            <w:pPr>
-              <w:rPr>
-                <w:rFonts w:ascii="Arial" w:hAnsi="Arial" w:cs="Arial"/>
-                <w:i/>
-                <w:noProof/>
-                <w:lang w:val="id-ID"/>
-              </w:rPr>
-            </w:pPr>
-            <w:r>
-              <w:rPr>
-                <w:rFonts w:ascii="Arial" w:hAnsi="Arial" w:cs="Arial"/>
-                <w:i/>
-                <w:noProof/>
-                <w:lang w:val="id-ID"/>
-              </w:rPr>
-              <w:t>No. Transaksi</w:t>
-            </w:r>
-          </w:p>
-        </w:tc>
-        <w:tc>
-          <w:tcPr>
-            <w:tcW w:w="4253" w:type="dxa"/>
-          </w:tcPr>
-          <w:p>
-            <w:pPr>
               <w:pBdr>
                 <w:top w:val="nil"/>
                 <w:left w:val="nil"/>
@@ -33392,59 +33058,11 @@
                 <w:lang w:val="id-ID"/>
               </w:rPr>
             </w:pPr>
-            <w:r>
-              <w:rPr>
-                <w:rFonts w:ascii="Arial" w:hAnsi="Arial" w:cs="Arial"/>
-                <w:i/>
-                <w:noProof/>
-                <w:color w:val="000000"/>
-                <w:lang w:val="id-ID"/>
-              </w:rPr>
-              <w:lastRenderedPageBreak/>
-              <w:t xml:space="preserve">Berisikan data-data ketika melakukan transaksi, yang isinya berupa nominal uang, </w:t>
-            </w:r>
-            <w:r>
-              <w:rPr>
-                <w:rFonts w:ascii="Arial" w:hAnsi="Arial" w:cs="Arial"/>
-                <w:i/>
-                <w:noProof/>
-                <w:color w:val="000000"/>
-                <w:lang w:val="id-ID"/>
-              </w:rPr>
-              <w:lastRenderedPageBreak/>
-              <w:t>jenis transaksi, waktu transaksi, dan nomor transaksi</w:t>
-            </w:r>
-          </w:p>
-        </w:tc>
-      </w:tr>
-      <w:tr>
-        <w:tc>
-          <w:tcPr>
-            <w:tcW w:w="1278" w:type="dxa"/>
-          </w:tcPr>
-          <w:p>
-            <w:pPr>
-              <w:rPr>
-                <w:rFonts w:ascii="Arial" w:hAnsi="Arial" w:cs="Arial"/>
-                <w:i/>
-                <w:noProof/>
-                <w:lang w:val="id-ID"/>
-              </w:rPr>
-            </w:pPr>
-            <w:r>
-              <w:rPr>
-                <w:rFonts w:ascii="Arial" w:hAnsi="Arial" w:cs="Arial"/>
-                <w:i/>
-                <w:noProof/>
-                <w:lang w:val="id-ID"/>
-              </w:rPr>
-              <w:t>Button1</w:t>
-            </w:r>
-          </w:p>
-        </w:tc>
-        <w:tc>
-          <w:tcPr>
-            <w:tcW w:w="1098" w:type="dxa"/>
+          </w:p>
+        </w:tc>
+        <w:tc>
+          <w:tcPr>
+            <w:tcW w:w="1701" w:type="dxa"/>
           </w:tcPr>
           <w:p>
             <w:pPr>
@@ -33460,24 +33078,84 @@
                 <w:i/>
                 <w:noProof/>
                 <w:color w:val="000000"/>
-                <w:lang w:val="id-ID"/>
-              </w:rPr>
-            </w:pPr>
-            <w:r>
-              <w:rPr>
-                <w:rFonts w:ascii="Arial" w:hAnsi="Arial" w:cs="Arial"/>
-                <w:i/>
-                <w:noProof/>
-                <w:color w:val="000000"/>
-                <w:lang w:val="id-ID"/>
-              </w:rPr>
-              <w:t>Button</w:t>
-            </w:r>
-          </w:p>
-        </w:tc>
-        <w:tc>
-          <w:tcPr>
-            <w:tcW w:w="1701" w:type="dxa"/>
+                <w:lang w:val="en-US"/>
+              </w:rPr>
+            </w:pPr>
+            <w:r>
+              <w:rPr>
+                <w:rFonts w:ascii="Arial" w:hAnsi="Arial" w:cs="Arial"/>
+                <w:i/>
+                <w:noProof/>
+                <w:color w:val="000000"/>
+                <w:lang w:val="en-US"/>
+              </w:rPr>
+              <w:t>No. Transaksi</w:t>
+            </w:r>
+            <w:r>
+              <w:rPr>
+                <w:rFonts w:ascii="Arial" w:hAnsi="Arial" w:cs="Arial"/>
+                <w:i/>
+                <w:noProof/>
+                <w:color w:val="000000"/>
+                <w:lang w:val="en-US"/>
+              </w:rPr>
+              <w:t xml:space="preserve">, </w:t>
+            </w:r>
+            <w:r>
+              <w:rPr>
+                <w:rFonts w:ascii="Arial" w:hAnsi="Arial" w:cs="Arial"/>
+                <w:i/>
+                <w:noProof/>
+                <w:color w:val="000000"/>
+                <w:lang w:val="en-US"/>
+              </w:rPr>
+              <w:t>Nominal Transaksi</w:t>
+            </w:r>
+            <w:r>
+              <w:rPr>
+                <w:rFonts w:ascii="Arial" w:hAnsi="Arial" w:cs="Arial"/>
+                <w:i/>
+                <w:noProof/>
+                <w:color w:val="000000"/>
+                <w:lang w:val="en-US"/>
+              </w:rPr>
+              <w:t>,</w:t>
+            </w:r>
+            <w:r>
+              <w:rPr>
+                <w:rFonts w:ascii="Arial" w:hAnsi="Arial" w:cs="Arial"/>
+                <w:i/>
+                <w:noProof/>
+                <w:color w:val="000000"/>
+                <w:lang w:val="en-US"/>
+              </w:rPr>
+              <w:t xml:space="preserve"> Jenis Transaksi</w:t>
+            </w:r>
+            <w:r>
+              <w:rPr>
+                <w:rFonts w:ascii="Arial" w:hAnsi="Arial" w:cs="Arial"/>
+                <w:i/>
+                <w:noProof/>
+                <w:color w:val="000000"/>
+                <w:lang w:val="en-US"/>
+              </w:rPr>
+              <w:t xml:space="preserve">, </w:t>
+            </w:r>
+            <w:r>
+              <w:rPr>
+                <w:rFonts w:ascii="Arial" w:hAnsi="Arial" w:cs="Arial"/>
+                <w:i/>
+                <w:noProof/>
+                <w:color w:val="000000"/>
+                <w:lang w:val="en-US"/>
+              </w:rPr>
+              <w:t>Waktu Transaksi</w:t>
+            </w:r>
+          </w:p>
+        </w:tc>
+        <w:tc>
+          <w:tcPr>
+            <w:tcW w:w="4253" w:type="dxa"/>
           </w:tcPr>
           <w:p>
             <w:pPr>
@@ -33504,7 +33182,334 @@
                 <w:color w:val="000000"/>
                 <w:lang w:val="id-ID"/>
               </w:rPr>
-              <w:t>Selesai</w:t>
+              <w:t xml:space="preserve">Berisikan </w:t>
+            </w:r>
+            <w:r>
+              <w:rPr>
+                <w:rFonts w:ascii="Arial" w:hAnsi="Arial" w:cs="Arial"/>
+                <w:i/>
+                <w:noProof/>
+                <w:color w:val="000000"/>
+                <w:lang w:val="en-US"/>
+              </w:rPr>
+              <w:t xml:space="preserve">data </w:t>
+            </w:r>
+            <w:r>
+              <w:rPr>
+                <w:rFonts w:ascii="Arial" w:hAnsi="Arial" w:cs="Arial"/>
+                <w:i/>
+                <w:noProof/>
+                <w:color w:val="000000"/>
+                <w:lang w:val="en-US"/>
+              </w:rPr>
+              <w:t>transaksi user</w:t>
+            </w:r>
+          </w:p>
+        </w:tc>
+      </w:tr>
+    </w:tbl>
+    <w:p>
+      <w:pPr>
+        <w:rPr>
+          <w:rFonts w:ascii="Arial" w:hAnsi="Arial" w:cs="Arial"/>
+          <w:i/>
+          <w:noProof/>
+          <w:lang w:val="id-ID"/>
+        </w:rPr>
+      </w:pPr>
+      <w:r>
+        <w:rPr>
+          <w:rFonts w:ascii="Arial" w:hAnsi="Arial" w:cs="Arial"/>
+          <w:i/>
+          <w:noProof/>
+          <w:lang w:val="id-ID"/>
+        </w:rPr>
+        <w:lastRenderedPageBreak/>
+        <w:t>Antarmuka</w:t>
+      </w:r>
+      <w:r>
+        <w:rPr>
+          <w:rFonts w:ascii="Arial" w:hAnsi="Arial" w:cs="Arial"/>
+          <w:i/>
+          <w:noProof/>
+          <w:lang w:val="id-ID"/>
+        </w:rPr>
+        <w:tab/>
+        <w:t xml:space="preserve">: </w:t>
+      </w:r>
+      <w:r>
+        <w:rPr>
+          <w:rFonts w:ascii="Arial" w:hAnsi="Arial" w:cs="Arial"/>
+          <w:i/>
+          <w:noProof/>
+          <w:lang w:val="id-ID"/>
+        </w:rPr>
+        <w:t>Bukti Transaksi</w:t>
+      </w:r>
+    </w:p>
+    <w:p>
+      <w:pPr>
+        <w:rPr>
+          <w:rFonts w:ascii="Arial" w:hAnsi="Arial" w:cs="Arial"/>
+          <w:i/>
+          <w:noProof/>
+          <w:lang w:val="id-ID"/>
+        </w:rPr>
+      </w:pPr>
+      <w:bookmarkStart w:id="55" w:name="_GoBack"/>
+      <w:bookmarkEnd w:id="55"/>
+    </w:p>
+    <w:p>
+      <w:pPr>
+        <w:rPr>
+          <w:rFonts w:ascii="Arial" w:hAnsi="Arial" w:cs="Arial"/>
+          <w:i/>
+          <w:noProof/>
+          <w:lang w:val="id-ID"/>
+        </w:rPr>
+      </w:pPr>
+    </w:p>
+    <w:p>
+      <w:pPr>
+        <w:rPr>
+          <w:rFonts w:ascii="Arial" w:hAnsi="Arial" w:cs="Arial"/>
+          <w:noProof/>
+          <w:lang w:val="id-ID"/>
+        </w:rPr>
+      </w:pPr>
+    </w:p>
+    <w:tbl>
+      <w:tblPr>
+        <w:tblStyle w:val="a8"/>
+        <w:tblW w:w="8330" w:type="dxa"/>
+        <w:tblBorders>
+          <w:top w:val="single" w:sz="4" w:space="0" w:color="000000"/>
+          <w:left w:val="single" w:sz="4" w:space="0" w:color="000000"/>
+          <w:bottom w:val="single" w:sz="4" w:space="0" w:color="000000"/>
+          <w:right w:val="single" w:sz="4" w:space="0" w:color="000000"/>
+          <w:insideH w:val="single" w:sz="4" w:space="0" w:color="000000"/>
+          <w:insideV w:val="single" w:sz="4" w:space="0" w:color="000000"/>
+        </w:tblBorders>
+        <w:tblLayout w:type="fixed"/>
+        <w:tblLook w:val="0000" w:firstRow="0" w:lastRow="0" w:firstColumn="0" w:lastColumn="0" w:noHBand="0" w:noVBand="0"/>
+      </w:tblPr>
+      <w:tblGrid>
+        <w:gridCol w:w="1278"/>
+        <w:gridCol w:w="1098"/>
+        <w:gridCol w:w="1701"/>
+        <w:gridCol w:w="4253"/>
+      </w:tblGrid>
+      <w:tr>
+        <w:tc>
+          <w:tcPr>
+            <w:tcW w:w="1278" w:type="dxa"/>
+          </w:tcPr>
+          <w:p>
+            <w:pPr>
+              <w:jc w:val="center"/>
+              <w:rPr>
+                <w:rFonts w:ascii="Arial" w:hAnsi="Arial" w:cs="Arial"/>
+                <w:b/>
+                <w:noProof/>
+                <w:lang w:val="id-ID"/>
+              </w:rPr>
+            </w:pPr>
+            <w:r>
+              <w:rPr>
+                <w:rFonts w:ascii="Arial" w:hAnsi="Arial" w:cs="Arial"/>
+                <w:b/>
+                <w:noProof/>
+                <w:lang w:val="id-ID"/>
+              </w:rPr>
+              <w:t xml:space="preserve">Id_Objek </w:t>
+            </w:r>
+          </w:p>
+        </w:tc>
+        <w:tc>
+          <w:tcPr>
+            <w:tcW w:w="1098" w:type="dxa"/>
+          </w:tcPr>
+          <w:p>
+            <w:pPr>
+              <w:jc w:val="center"/>
+              <w:rPr>
+                <w:rFonts w:ascii="Arial" w:hAnsi="Arial" w:cs="Arial"/>
+                <w:b/>
+                <w:noProof/>
+                <w:lang w:val="id-ID"/>
+              </w:rPr>
+            </w:pPr>
+            <w:r>
+              <w:rPr>
+                <w:rFonts w:ascii="Arial" w:hAnsi="Arial" w:cs="Arial"/>
+                <w:b/>
+                <w:noProof/>
+                <w:lang w:val="id-ID"/>
+              </w:rPr>
+              <w:t>Jenis</w:t>
+            </w:r>
+          </w:p>
+        </w:tc>
+        <w:tc>
+          <w:tcPr>
+            <w:tcW w:w="1701" w:type="dxa"/>
+          </w:tcPr>
+          <w:p>
+            <w:pPr>
+              <w:jc w:val="center"/>
+              <w:rPr>
+                <w:rFonts w:ascii="Arial" w:hAnsi="Arial" w:cs="Arial"/>
+                <w:b/>
+                <w:noProof/>
+                <w:lang w:val="id-ID"/>
+              </w:rPr>
+            </w:pPr>
+            <w:r>
+              <w:rPr>
+                <w:rFonts w:ascii="Arial" w:hAnsi="Arial" w:cs="Arial"/>
+                <w:b/>
+                <w:noProof/>
+                <w:lang w:val="id-ID"/>
+              </w:rPr>
+              <w:t>Nama</w:t>
+            </w:r>
+          </w:p>
+        </w:tc>
+        <w:tc>
+          <w:tcPr>
+            <w:tcW w:w="4253" w:type="dxa"/>
+          </w:tcPr>
+          <w:p>
+            <w:pPr>
+              <w:jc w:val="center"/>
+              <w:rPr>
+                <w:rFonts w:ascii="Arial" w:hAnsi="Arial" w:cs="Arial"/>
+                <w:b/>
+                <w:noProof/>
+                <w:lang w:val="id-ID"/>
+              </w:rPr>
+            </w:pPr>
+            <w:r>
+              <w:rPr>
+                <w:rFonts w:ascii="Arial" w:hAnsi="Arial" w:cs="Arial"/>
+                <w:b/>
+                <w:noProof/>
+                <w:lang w:val="id-ID"/>
+              </w:rPr>
+              <w:t>Keterangan</w:t>
+            </w:r>
+          </w:p>
+        </w:tc>
+      </w:tr>
+      <w:tr>
+        <w:tc>
+          <w:tcPr>
+            <w:tcW w:w="1278" w:type="dxa"/>
+          </w:tcPr>
+          <w:p>
+            <w:pPr>
+              <w:rPr>
+                <w:rFonts w:ascii="Arial" w:hAnsi="Arial" w:cs="Arial"/>
+                <w:i/>
+                <w:noProof/>
+                <w:lang w:val="id-ID"/>
+              </w:rPr>
+            </w:pPr>
+          </w:p>
+        </w:tc>
+        <w:tc>
+          <w:tcPr>
+            <w:tcW w:w="1098" w:type="dxa"/>
+          </w:tcPr>
+          <w:p>
+            <w:pPr>
+              <w:rPr>
+                <w:rFonts w:ascii="Arial" w:hAnsi="Arial" w:cs="Arial"/>
+                <w:i/>
+                <w:noProof/>
+                <w:lang w:val="id-ID"/>
+              </w:rPr>
+            </w:pPr>
+          </w:p>
+        </w:tc>
+        <w:tc>
+          <w:tcPr>
+            <w:tcW w:w="1701" w:type="dxa"/>
+          </w:tcPr>
+          <w:p>
+            <w:pPr>
+              <w:rPr>
+                <w:rFonts w:ascii="Arial" w:hAnsi="Arial" w:cs="Arial"/>
+                <w:i/>
+                <w:noProof/>
+                <w:lang w:val="id-ID"/>
+              </w:rPr>
+            </w:pPr>
+            <w:r>
+              <w:rPr>
+                <w:rFonts w:ascii="Arial" w:hAnsi="Arial" w:cs="Arial"/>
+                <w:i/>
+                <w:noProof/>
+                <w:lang w:val="id-ID"/>
+              </w:rPr>
+              <w:t>Nominal Uang</w:t>
+            </w:r>
+          </w:p>
+          <w:p>
+            <w:pPr>
+              <w:rPr>
+                <w:rFonts w:ascii="Arial" w:hAnsi="Arial" w:cs="Arial"/>
+                <w:i/>
+                <w:noProof/>
+                <w:lang w:val="id-ID"/>
+              </w:rPr>
+            </w:pPr>
+            <w:r>
+              <w:rPr>
+                <w:rFonts w:ascii="Arial" w:hAnsi="Arial" w:cs="Arial"/>
+                <w:i/>
+                <w:noProof/>
+                <w:lang w:val="id-ID"/>
+              </w:rPr>
+              <w:t>Jenis Transaksi</w:t>
+            </w:r>
+          </w:p>
+          <w:p>
+            <w:pPr>
+              <w:rPr>
+                <w:rFonts w:ascii="Arial" w:hAnsi="Arial" w:cs="Arial"/>
+                <w:i/>
+                <w:noProof/>
+                <w:lang w:val="id-ID"/>
+              </w:rPr>
+            </w:pPr>
+            <w:r>
+              <w:rPr>
+                <w:rFonts w:ascii="Arial" w:hAnsi="Arial" w:cs="Arial"/>
+                <w:i/>
+                <w:noProof/>
+                <w:lang w:val="id-ID"/>
+              </w:rPr>
+              <w:t>Waktu</w:t>
+            </w:r>
+          </w:p>
+          <w:p>
+            <w:pPr>
+              <w:rPr>
+                <w:rFonts w:ascii="Arial" w:hAnsi="Arial" w:cs="Arial"/>
+                <w:i/>
+                <w:noProof/>
+                <w:lang w:val="id-ID"/>
+              </w:rPr>
+            </w:pPr>
+            <w:r>
+              <w:rPr>
+                <w:rFonts w:ascii="Arial" w:hAnsi="Arial" w:cs="Arial"/>
+                <w:i/>
+                <w:noProof/>
+                <w:lang w:val="id-ID"/>
+              </w:rPr>
+              <w:t>No. Transaksi</w:t>
             </w:r>
           </w:p>
         </w:tc>
@@ -33537,6 +33542,131 @@
                 <w:color w:val="000000"/>
                 <w:lang w:val="id-ID"/>
               </w:rPr>
+              <w:t>Berisikan data-data ketika melakukan transaksi, yang isinya berupa nominal uang, jenis transaksi, waktu transaksi, dan nomor transaksi</w:t>
+            </w:r>
+          </w:p>
+        </w:tc>
+      </w:tr>
+      <w:tr>
+        <w:tc>
+          <w:tcPr>
+            <w:tcW w:w="1278" w:type="dxa"/>
+          </w:tcPr>
+          <w:p>
+            <w:pPr>
+              <w:rPr>
+                <w:rFonts w:ascii="Arial" w:hAnsi="Arial" w:cs="Arial"/>
+                <w:i/>
+                <w:noProof/>
+                <w:lang w:val="id-ID"/>
+              </w:rPr>
+            </w:pPr>
+            <w:r>
+              <w:rPr>
+                <w:rFonts w:ascii="Arial" w:hAnsi="Arial" w:cs="Arial"/>
+                <w:i/>
+                <w:noProof/>
+                <w:lang w:val="id-ID"/>
+              </w:rPr>
+              <w:t>Button1</w:t>
+            </w:r>
+          </w:p>
+        </w:tc>
+        <w:tc>
+          <w:tcPr>
+            <w:tcW w:w="1098" w:type="dxa"/>
+          </w:tcPr>
+          <w:p>
+            <w:pPr>
+              <w:pBdr>
+                <w:top w:val="nil"/>
+                <w:left w:val="nil"/>
+                <w:bottom w:val="nil"/>
+                <w:right w:val="nil"/>
+                <w:between w:val="nil"/>
+              </w:pBdr>
+              <w:rPr>
+                <w:rFonts w:ascii="Arial" w:hAnsi="Arial" w:cs="Arial"/>
+                <w:i/>
+                <w:noProof/>
+                <w:color w:val="000000"/>
+                <w:lang w:val="id-ID"/>
+              </w:rPr>
+            </w:pPr>
+            <w:r>
+              <w:rPr>
+                <w:rFonts w:ascii="Arial" w:hAnsi="Arial" w:cs="Arial"/>
+                <w:i/>
+                <w:noProof/>
+                <w:color w:val="000000"/>
+                <w:lang w:val="id-ID"/>
+              </w:rPr>
+              <w:t>Button</w:t>
+            </w:r>
+          </w:p>
+        </w:tc>
+        <w:tc>
+          <w:tcPr>
+            <w:tcW w:w="1701" w:type="dxa"/>
+          </w:tcPr>
+          <w:p>
+            <w:pPr>
+              <w:pBdr>
+                <w:top w:val="nil"/>
+                <w:left w:val="nil"/>
+                <w:bottom w:val="nil"/>
+                <w:right w:val="nil"/>
+                <w:between w:val="nil"/>
+              </w:pBdr>
+              <w:rPr>
+                <w:rFonts w:ascii="Arial" w:hAnsi="Arial" w:cs="Arial"/>
+                <w:i/>
+                <w:noProof/>
+                <w:color w:val="000000"/>
+                <w:lang w:val="id-ID"/>
+              </w:rPr>
+            </w:pPr>
+            <w:r>
+              <w:rPr>
+                <w:rFonts w:ascii="Arial" w:hAnsi="Arial" w:cs="Arial"/>
+                <w:i/>
+                <w:noProof/>
+                <w:color w:val="000000"/>
+                <w:lang w:val="id-ID"/>
+              </w:rPr>
+              <w:t>Selesai</w:t>
+            </w:r>
+          </w:p>
+        </w:tc>
+        <w:tc>
+          <w:tcPr>
+            <w:tcW w:w="4253" w:type="dxa"/>
+          </w:tcPr>
+          <w:p>
+            <w:pPr>
+              <w:pBdr>
+                <w:top w:val="nil"/>
+                <w:left w:val="nil"/>
+                <w:bottom w:val="nil"/>
+                <w:right w:val="nil"/>
+                <w:between w:val="nil"/>
+              </w:pBdr>
+              <w:rPr>
+                <w:rFonts w:ascii="Arial" w:hAnsi="Arial" w:cs="Arial"/>
+                <w:i/>
+                <w:noProof/>
+                <w:color w:val="000000"/>
+                <w:lang w:val="id-ID"/>
+              </w:rPr>
+            </w:pPr>
+            <w:r>
+              <w:rPr>
+                <w:rFonts w:ascii="Arial" w:hAnsi="Arial" w:cs="Arial"/>
+                <w:i/>
+                <w:noProof/>
+                <w:color w:val="000000"/>
+                <w:lang w:val="id-ID"/>
+              </w:rPr>
               <w:t>-</w:t>
             </w:r>
           </w:p>
@@ -33746,8 +33876,8 @@
           <w:lang w:val="id-ID"/>
         </w:rPr>
       </w:pPr>
-      <w:bookmarkStart w:id="57" w:name="_Hlk6791834"/>
-      <w:bookmarkStart w:id="58" w:name="_Toc25099987"/>
+      <w:bookmarkStart w:id="57" w:name="_Toc25099987"/>
+      <w:bookmarkStart w:id="58" w:name="_Hlk6791834"/>
       <w:r>
         <w:rPr>
           <w:noProof/>
@@ -33755,9 +33885,9 @@
         </w:rPr>
         <w:t>Matriks Kerunutan</w:t>
       </w:r>
-      <w:bookmarkEnd w:id="58"/>
-    </w:p>
-    <w:bookmarkEnd w:id="57"/>
+      <w:bookmarkEnd w:id="57"/>
+    </w:p>
+    <w:bookmarkEnd w:id="58"/>
     <w:p>
       <w:pPr>
         <w:pBdr>
@@ -34641,7 +34771,7 @@
 </file>
 
 <file path=word/endnotes.xml><?xml version="1.0" encoding="utf-8"?>
-<w:endnotes xmlns:wpc="http://schemas.microsoft.com/office/word/2010/wordprocessingCanvas" xmlns:cx="http://schemas.microsoft.com/office/drawing/2014/chartex" xmlns:cx1="http://schemas.microsoft.com/office/drawing/2015/9/8/chartex" xmlns:cx2="http://schemas.microsoft.com/office/drawing/2015/10/21/chartex" xmlns:cx3="http://schemas.microsoft.com/office/drawing/2016/5/9/chartex" xmlns:cx4="http://schemas.microsoft.com/office/drawing/2016/5/10/chartex" xmlns:cx5="http://schemas.microsoft.com/office/drawing/2016/5/11/chartex" xmlns:cx6="http://schemas.microsoft.com/office/drawing/2016/5/12/chartex" xmlns:cx7="http://schemas.microsoft.com/office/drawing/2016/5/13/chartex" xmlns:cx8="http://schemas.microsoft.com/office/drawing/2016/5/14/chartex" xmlns:mc="http://schemas.openxmlformats.org/markup-compatibility/2006" xmlns:aink="http://schemas.microsoft.com/office/drawing/2016/ink" xmlns:am3d="http://schemas.microsoft.com/office/drawing/2017/model3d" xmlns:o="urn:schemas-microsoft-com:office:office" xmlns:r="http://schemas.openxmlformats.org/officeDocument/2006/relationships" xmlns:m="http://schemas.openxmlformats.org/officeDocument/2006/math" xmlns:v="urn:schemas-microsoft-com:vml" xmlns:wp14="http://schemas.microsoft.com/office/word/2010/wordprocessingDrawing" xmlns:wp="http://schemas.openxmlformats.org/drawingml/2006/wordprocessingDrawing" xmlns:w10="urn:schemas-microsoft-com:office:word" xmlns:w="http://schemas.openxmlformats.org/wordprocessingml/2006/main" xmlns:w14="http://schemas.microsoft.com/office/word/2010/wordml" xmlns:w15="http://schemas.microsoft.com/office/word/2012/wordml" xmlns:w16cex="http://schemas.microsoft.com/office/word/2018/wordml/cex" xmlns:w16cid="http://schemas.microsoft.com/office/word/2016/wordml/cid" xmlns:w16="http://schemas.microsoft.com/office/word/2018/wordml" xmlns:w16se="http://schemas.microsoft.com/office/word/2015/wordml/symex" xmlns:wpg="http://schemas.microsoft.com/office/word/2010/wordprocessingGroup" xmlns:wpi="http://schemas.microsoft.com/office/word/2010/wordprocessingInk" xmlns:wne="http://schemas.microsoft.com/office/word/2006/wordml" xmlns:wps="http://schemas.microsoft.com/office/word/2010/wordprocessingShape" mc:Ignorable="w14 w15 w16se w16cid w16 w16cex wp14">
+<w:endnotes xmlns:wpc="http://schemas.microsoft.com/office/word/2010/wordprocessingCanvas" xmlns:cx="http://schemas.microsoft.com/office/drawing/2014/chartex" xmlns:cx1="http://schemas.microsoft.com/office/drawing/2015/9/8/chartex" xmlns:cx2="http://schemas.microsoft.com/office/drawing/2015/10/21/chartex" xmlns:cx3="http://schemas.microsoft.com/office/drawing/2016/5/9/chartex" xmlns:cx4="http://schemas.microsoft.com/office/drawing/2016/5/10/chartex" xmlns:cx5="http://schemas.microsoft.com/office/drawing/2016/5/11/chartex" xmlns:cx6="http://schemas.microsoft.com/office/drawing/2016/5/12/chartex" xmlns:cx7="http://schemas.microsoft.com/office/drawing/2016/5/13/chartex" xmlns:cx8="http://schemas.microsoft.com/office/drawing/2016/5/14/chartex" xmlns:mc="http://schemas.openxmlformats.org/markup-compatibility/2006" xmlns:aink="http://schemas.microsoft.com/office/drawing/2016/ink" xmlns:am3d="http://schemas.microsoft.com/office/drawing/2017/model3d" xmlns:o="urn:schemas-microsoft-com:office:office" xmlns:r="http://schemas.openxmlformats.org/officeDocument/2006/relationships" xmlns:m="http://schemas.openxmlformats.org/officeDocument/2006/math" xmlns:v="urn:schemas-microsoft-com:vml" xmlns:wp14="http://schemas.microsoft.com/office/word/2010/wordprocessingDrawing" xmlns:wp="http://schemas.openxmlformats.org/drawingml/2006/wordprocessingDrawing" xmlns:w10="urn:schemas-microsoft-com:office:word" xmlns:w="http://schemas.openxmlformats.org/wordprocessingml/2006/main" xmlns:w14="http://schemas.microsoft.com/office/word/2010/wordml" xmlns:w15="http://schemas.microsoft.com/office/word/2012/wordml" xmlns:w16cid="http://schemas.microsoft.com/office/word/2016/wordml/cid" xmlns:w16se="http://schemas.microsoft.com/office/word/2015/wordml/symex" xmlns:wpg="http://schemas.microsoft.com/office/word/2010/wordprocessingGroup" xmlns:wpi="http://schemas.microsoft.com/office/word/2010/wordprocessingInk" xmlns:wne="http://schemas.microsoft.com/office/word/2006/wordml" xmlns:wps="http://schemas.microsoft.com/office/word/2010/wordprocessingShape" mc:Ignorable="w14 w15 w16se w16cid wp14">
   <w:endnote w:type="separator" w:id="-1">
     <w:p>
       <w:r>
@@ -34660,7 +34790,7 @@
 </file>
 
 <file path=word/footer1.xml><?xml version="1.0" encoding="utf-8"?>
-<w:ftr xmlns:wpc="http://schemas.microsoft.com/office/word/2010/wordprocessingCanvas" xmlns:cx="http://schemas.microsoft.com/office/drawing/2014/chartex" xmlns:cx1="http://schemas.microsoft.com/office/drawing/2015/9/8/chartex" xmlns:cx2="http://schemas.microsoft.com/office/drawing/2015/10/21/chartex" xmlns:cx3="http://schemas.microsoft.com/office/drawing/2016/5/9/chartex" xmlns:cx4="http://schemas.microsoft.com/office/drawing/2016/5/10/chartex" xmlns:cx5="http://schemas.microsoft.com/office/drawing/2016/5/11/chartex" xmlns:cx6="http://schemas.microsoft.com/office/drawing/2016/5/12/chartex" xmlns:cx7="http://schemas.microsoft.com/office/drawing/2016/5/13/chartex" xmlns:cx8="http://schemas.microsoft.com/office/drawing/2016/5/14/chartex" xmlns:mc="http://schemas.openxmlformats.org/markup-compatibility/2006" xmlns:aink="http://schemas.microsoft.com/office/drawing/2016/ink" xmlns:am3d="http://schemas.microsoft.com/office/drawing/2017/model3d" xmlns:o="urn:schemas-microsoft-com:office:office" xmlns:r="http://schemas.openxmlformats.org/officeDocument/2006/relationships" xmlns:m="http://schemas.openxmlformats.org/officeDocument/2006/math" xmlns:v="urn:schemas-microsoft-com:vml" xmlns:wp14="http://schemas.microsoft.com/office/word/2010/wordprocessingDrawing" xmlns:wp="http://schemas.openxmlformats.org/drawingml/2006/wordprocessingDrawing" xmlns:w10="urn:schemas-microsoft-com:office:word" xmlns:w="http://schemas.openxmlformats.org/wordprocessingml/2006/main" xmlns:w14="http://schemas.microsoft.com/office/word/2010/wordml" xmlns:w15="http://schemas.microsoft.com/office/word/2012/wordml" xmlns:w16cex="http://schemas.microsoft.com/office/word/2018/wordml/cex" xmlns:w16cid="http://schemas.microsoft.com/office/word/2016/wordml/cid" xmlns:w16="http://schemas.microsoft.com/office/word/2018/wordml" xmlns:w16se="http://schemas.microsoft.com/office/word/2015/wordml/symex" xmlns:wpg="http://schemas.microsoft.com/office/word/2010/wordprocessingGroup" xmlns:wpi="http://schemas.microsoft.com/office/word/2010/wordprocessingInk" xmlns:wne="http://schemas.microsoft.com/office/word/2006/wordml" xmlns:wps="http://schemas.microsoft.com/office/word/2010/wordprocessingShape" mc:Ignorable="w14 w15 w16se w16cid w16 w16cex wp14">
+<w:ftr xmlns:wpc="http://schemas.microsoft.com/office/word/2010/wordprocessingCanvas" xmlns:cx="http://schemas.microsoft.com/office/drawing/2014/chartex" xmlns:cx1="http://schemas.microsoft.com/office/drawing/2015/9/8/chartex" xmlns:cx2="http://schemas.microsoft.com/office/drawing/2015/10/21/chartex" xmlns:cx3="http://schemas.microsoft.com/office/drawing/2016/5/9/chartex" xmlns:cx4="http://schemas.microsoft.com/office/drawing/2016/5/10/chartex" xmlns:cx5="http://schemas.microsoft.com/office/drawing/2016/5/11/chartex" xmlns:cx6="http://schemas.microsoft.com/office/drawing/2016/5/12/chartex" xmlns:cx7="http://schemas.microsoft.com/office/drawing/2016/5/13/chartex" xmlns:cx8="http://schemas.microsoft.com/office/drawing/2016/5/14/chartex" xmlns:mc="http://schemas.openxmlformats.org/markup-compatibility/2006" xmlns:aink="http://schemas.microsoft.com/office/drawing/2016/ink" xmlns:am3d="http://schemas.microsoft.com/office/drawing/2017/model3d" xmlns:o="urn:schemas-microsoft-com:office:office" xmlns:r="http://schemas.openxmlformats.org/officeDocument/2006/relationships" xmlns:m="http://schemas.openxmlformats.org/officeDocument/2006/math" xmlns:v="urn:schemas-microsoft-com:vml" xmlns:wp14="http://schemas.microsoft.com/office/word/2010/wordprocessingDrawing" xmlns:wp="http://schemas.openxmlformats.org/drawingml/2006/wordprocessingDrawing" xmlns:w10="urn:schemas-microsoft-com:office:word" xmlns:w="http://schemas.openxmlformats.org/wordprocessingml/2006/main" xmlns:w14="http://schemas.microsoft.com/office/word/2010/wordml" xmlns:w15="http://schemas.microsoft.com/office/word/2012/wordml" xmlns:w16cid="http://schemas.microsoft.com/office/word/2016/wordml/cid" xmlns:w16se="http://schemas.microsoft.com/office/word/2015/wordml/symex" xmlns:wpg="http://schemas.microsoft.com/office/word/2010/wordprocessingGroup" xmlns:wpi="http://schemas.microsoft.com/office/word/2010/wordprocessingInk" xmlns:wne="http://schemas.microsoft.com/office/word/2006/wordml" xmlns:wps="http://schemas.microsoft.com/office/word/2010/wordprocessingShape" mc:Ignorable="w14 w15 w16se w16cid wp14">
   <w:p>
     <w:pPr>
       <w:widowControl w:val="0"/>
@@ -35409,7 +35539,7 @@
 </file>
 
 <file path=word/footnotes.xml><?xml version="1.0" encoding="utf-8"?>
-<w:footnotes xmlns:wpc="http://schemas.microsoft.com/office/word/2010/wordprocessingCanvas" xmlns:cx="http://schemas.microsoft.com/office/drawing/2014/chartex" xmlns:cx1="http://schemas.microsoft.com/office/drawing/2015/9/8/chartex" xmlns:cx2="http://schemas.microsoft.com/office/drawing/2015/10/21/chartex" xmlns:cx3="http://schemas.microsoft.com/office/drawing/2016/5/9/chartex" xmlns:cx4="http://schemas.microsoft.com/office/drawing/2016/5/10/chartex" xmlns:cx5="http://schemas.microsoft.com/office/drawing/2016/5/11/chartex" xmlns:cx6="http://schemas.microsoft.com/office/drawing/2016/5/12/chartex" xmlns:cx7="http://schemas.microsoft.com/office/drawing/2016/5/13/chartex" xmlns:cx8="http://schemas.microsoft.com/office/drawing/2016/5/14/chartex" xmlns:mc="http://schemas.openxmlformats.org/markup-compatibility/2006" xmlns:aink="http://schemas.microsoft.com/office/drawing/2016/ink" xmlns:am3d="http://schemas.microsoft.com/office/drawing/2017/model3d" xmlns:o="urn:schemas-microsoft-com:office:office" xmlns:r="http://schemas.openxmlformats.org/officeDocument/2006/relationships" xmlns:m="http://schemas.openxmlformats.org/officeDocument/2006/math" xmlns:v="urn:schemas-microsoft-com:vml" xmlns:wp14="http://schemas.microsoft.com/office/word/2010/wordprocessingDrawing" xmlns:wp="http://schemas.openxmlformats.org/drawingml/2006/wordprocessingDrawing" xmlns:w10="urn:schemas-microsoft-com:office:word" xmlns:w="http://schemas.openxmlformats.org/wordprocessingml/2006/main" xmlns:w14="http://schemas.microsoft.com/office/word/2010/wordml" xmlns:w15="http://schemas.microsoft.com/office/word/2012/wordml" xmlns:w16cex="http://schemas.microsoft.com/office/word/2018/wordml/cex" xmlns:w16cid="http://schemas.microsoft.com/office/word/2016/wordml/cid" xmlns:w16="http://schemas.microsoft.com/office/word/2018/wordml" xmlns:w16se="http://schemas.microsoft.com/office/word/2015/wordml/symex" xmlns:wpg="http://schemas.microsoft.com/office/word/2010/wordprocessingGroup" xmlns:wpi="http://schemas.microsoft.com/office/word/2010/wordprocessingInk" xmlns:wne="http://schemas.microsoft.com/office/word/2006/wordml" xmlns:wps="http://schemas.microsoft.com/office/word/2010/wordprocessingShape" mc:Ignorable="w14 w15 w16se w16cid w16 w16cex wp14">
+<w:footnotes xmlns:wpc="http://schemas.microsoft.com/office/word/2010/wordprocessingCanvas" xmlns:cx="http://schemas.microsoft.com/office/drawing/2014/chartex" xmlns:cx1="http://schemas.microsoft.com/office/drawing/2015/9/8/chartex" xmlns:cx2="http://schemas.microsoft.com/office/drawing/2015/10/21/chartex" xmlns:cx3="http://schemas.microsoft.com/office/drawing/2016/5/9/chartex" xmlns:cx4="http://schemas.microsoft.com/office/drawing/2016/5/10/chartex" xmlns:cx5="http://schemas.microsoft.com/office/drawing/2016/5/11/chartex" xmlns:cx6="http://schemas.microsoft.com/office/drawing/2016/5/12/chartex" xmlns:cx7="http://schemas.microsoft.com/office/drawing/2016/5/13/chartex" xmlns:cx8="http://schemas.microsoft.com/office/drawing/2016/5/14/chartex" xmlns:mc="http://schemas.openxmlformats.org/markup-compatibility/2006" xmlns:aink="http://schemas.microsoft.com/office/drawing/2016/ink" xmlns:am3d="http://schemas.microsoft.com/office/drawing/2017/model3d" xmlns:o="urn:schemas-microsoft-com:office:office" xmlns:r="http://schemas.openxmlformats.org/officeDocument/2006/relationships" xmlns:m="http://schemas.openxmlformats.org/officeDocument/2006/math" xmlns:v="urn:schemas-microsoft-com:vml" xmlns:wp14="http://schemas.microsoft.com/office/word/2010/wordprocessingDrawing" xmlns:wp="http://schemas.openxmlformats.org/drawingml/2006/wordprocessingDrawing" xmlns:w10="urn:schemas-microsoft-com:office:word" xmlns:w="http://schemas.openxmlformats.org/wordprocessingml/2006/main" xmlns:w14="http://schemas.microsoft.com/office/word/2010/wordml" xmlns:w15="http://schemas.microsoft.com/office/word/2012/wordml" xmlns:w16cid="http://schemas.microsoft.com/office/word/2016/wordml/cid" xmlns:w16se="http://schemas.microsoft.com/office/word/2015/wordml/symex" xmlns:wpg="http://schemas.microsoft.com/office/word/2010/wordprocessingGroup" xmlns:wpi="http://schemas.microsoft.com/office/word/2010/wordprocessingInk" xmlns:wne="http://schemas.microsoft.com/office/word/2006/wordml" xmlns:wps="http://schemas.microsoft.com/office/word/2010/wordprocessingShape" mc:Ignorable="w14 w15 w16se w16cid wp14">
   <w:footnote w:type="separator" w:id="-1">
     <w:p>
       <w:r>
@@ -35428,7 +35558,7 @@
 </file>
 
 <file path=word/numbering.xml><?xml version="1.0" encoding="utf-8"?>
-<w:numbering xmlns:wpc="http://schemas.microsoft.com/office/word/2010/wordprocessingCanvas" xmlns:cx="http://schemas.microsoft.com/office/drawing/2014/chartex" xmlns:cx1="http://schemas.microsoft.com/office/drawing/2015/9/8/chartex" xmlns:cx2="http://schemas.microsoft.com/office/drawing/2015/10/21/chartex" xmlns:cx3="http://schemas.microsoft.com/office/drawing/2016/5/9/chartex" xmlns:cx4="http://schemas.microsoft.com/office/drawing/2016/5/10/chartex" xmlns:cx5="http://schemas.microsoft.com/office/drawing/2016/5/11/chartex" xmlns:cx6="http://schemas.microsoft.com/office/drawing/2016/5/12/chartex" xmlns:cx7="http://schemas.microsoft.com/office/drawing/2016/5/13/chartex" xmlns:cx8="http://schemas.microsoft.com/office/drawing/2016/5/14/chartex" xmlns:mc="http://schemas.openxmlformats.org/markup-compatibility/2006" xmlns:aink="http://schemas.microsoft.com/office/drawing/2016/ink" xmlns:am3d="http://schemas.microsoft.com/office/drawing/2017/model3d" xmlns:o="urn:schemas-microsoft-com:office:office" xmlns:r="http://schemas.openxmlformats.org/officeDocument/2006/relationships" xmlns:m="http://schemas.openxmlformats.org/officeDocument/2006/math" xmlns:v="urn:schemas-microsoft-com:vml" xmlns:wp14="http://schemas.microsoft.com/office/word/2010/wordprocessingDrawing" xmlns:wp="http://schemas.openxmlformats.org/drawingml/2006/wordprocessingDrawing" xmlns:w10="urn:schemas-microsoft-com:office:word" xmlns:w="http://schemas.openxmlformats.org/wordprocessingml/2006/main" xmlns:w14="http://schemas.microsoft.com/office/word/2010/wordml" xmlns:w15="http://schemas.microsoft.com/office/word/2012/wordml" xmlns:w16cex="http://schemas.microsoft.com/office/word/2018/wordml/cex" xmlns:w16cid="http://schemas.microsoft.com/office/word/2016/wordml/cid" xmlns:w16="http://schemas.microsoft.com/office/word/2018/wordml" xmlns:w16se="http://schemas.microsoft.com/office/word/2015/wordml/symex" xmlns:wpg="http://schemas.microsoft.com/office/word/2010/wordprocessingGroup" xmlns:wpi="http://schemas.microsoft.com/office/word/2010/wordprocessingInk" xmlns:wne="http://schemas.microsoft.com/office/word/2006/wordml" xmlns:wps="http://schemas.microsoft.com/office/word/2010/wordprocessingShape" mc:Ignorable="w14 w15 w16se w16cid w16 w16cex wp14">
+<w:numbering xmlns:wpc="http://schemas.microsoft.com/office/word/2010/wordprocessingCanvas" xmlns:cx="http://schemas.microsoft.com/office/drawing/2014/chartex" xmlns:cx1="http://schemas.microsoft.com/office/drawing/2015/9/8/chartex" xmlns:cx2="http://schemas.microsoft.com/office/drawing/2015/10/21/chartex" xmlns:cx3="http://schemas.microsoft.com/office/drawing/2016/5/9/chartex" xmlns:cx4="http://schemas.microsoft.com/office/drawing/2016/5/10/chartex" xmlns:cx5="http://schemas.microsoft.com/office/drawing/2016/5/11/chartex" xmlns:cx6="http://schemas.microsoft.com/office/drawing/2016/5/12/chartex" xmlns:cx7="http://schemas.microsoft.com/office/drawing/2016/5/13/chartex" xmlns:cx8="http://schemas.microsoft.com/office/drawing/2016/5/14/chartex" xmlns:mc="http://schemas.openxmlformats.org/markup-compatibility/2006" xmlns:aink="http://schemas.microsoft.com/office/drawing/2016/ink" xmlns:am3d="http://schemas.microsoft.com/office/drawing/2017/model3d" xmlns:o="urn:schemas-microsoft-com:office:office" xmlns:r="http://schemas.openxmlformats.org/officeDocument/2006/relationships" xmlns:m="http://schemas.openxmlformats.org/officeDocument/2006/math" xmlns:v="urn:schemas-microsoft-com:vml" xmlns:wp14="http://schemas.microsoft.com/office/word/2010/wordprocessingDrawing" xmlns:wp="http://schemas.openxmlformats.org/drawingml/2006/wordprocessingDrawing" xmlns:w10="urn:schemas-microsoft-com:office:word" xmlns:w="http://schemas.openxmlformats.org/wordprocessingml/2006/main" xmlns:w14="http://schemas.microsoft.com/office/word/2010/wordml" xmlns:w15="http://schemas.microsoft.com/office/word/2012/wordml" xmlns:w16cid="http://schemas.microsoft.com/office/word/2016/wordml/cid" xmlns:w16se="http://schemas.microsoft.com/office/word/2015/wordml/symex" xmlns:wpg="http://schemas.microsoft.com/office/word/2010/wordprocessingGroup" xmlns:wpi="http://schemas.microsoft.com/office/word/2010/wordprocessingInk" xmlns:wne="http://schemas.microsoft.com/office/word/2006/wordml" xmlns:wps="http://schemas.microsoft.com/office/word/2010/wordprocessingShape" mc:Ignorable="w14 w15 w16se w16cid wp14">
   <w:abstractNum w:abstractNumId="0" w15:restartNumberingAfterBreak="0">
     <w:nsid w:val="392177E7"/>
     <w:multiLevelType w:val="hybridMultilevel"/>
@@ -35943,7 +36073,7 @@
 </file>
 
 <file path=word/styles.xml><?xml version="1.0" encoding="utf-8"?>
-<w:styles xmlns:mc="http://schemas.openxmlformats.org/markup-compatibility/2006" xmlns:r="http://schemas.openxmlformats.org/officeDocument/2006/relationships" xmlns:w="http://schemas.openxmlformats.org/wordprocessingml/2006/main" xmlns:w14="http://schemas.microsoft.com/office/word/2010/wordml" xmlns:w15="http://schemas.microsoft.com/office/word/2012/wordml" xmlns:w16cex="http://schemas.microsoft.com/office/word/2018/wordml/cex" xmlns:w16cid="http://schemas.microsoft.com/office/word/2016/wordml/cid" xmlns:w16="http://schemas.microsoft.com/office/word/2018/wordml" xmlns:w16se="http://schemas.microsoft.com/office/word/2015/wordml/symex" mc:Ignorable="w14 w15 w16se w16cid w16 w16cex">
+<w:styles xmlns:mc="http://schemas.openxmlformats.org/markup-compatibility/2006" xmlns:r="http://schemas.openxmlformats.org/officeDocument/2006/relationships" xmlns:w="http://schemas.openxmlformats.org/wordprocessingml/2006/main" xmlns:w14="http://schemas.microsoft.com/office/word/2010/wordml" xmlns:w15="http://schemas.microsoft.com/office/word/2012/wordml" xmlns:w16cid="http://schemas.microsoft.com/office/word/2016/wordml/cid" xmlns:w16se="http://schemas.microsoft.com/office/word/2015/wordml/symex" mc:Ignorable="w14 w15 w16se w16cid">
   <w:docDefaults>
     <w:rPrDefault>
       <w:rPr>

</xml_diff>

<commit_message>
revisi dokumen dan PhpUnit test
</commit_message>
<xml_diff>
--- a/[DPPL] IF-41-03- APLIKASI KOPERASI SIMPAN PINJAM (KSP).docx
+++ b/[DPPL] IF-41-03- APLIKASI KOPERASI SIMPAN PINJAM (KSP).docx
@@ -1,6 +1,6 @@
 
 <file path=word/document.xml><?xml version="1.0" encoding="utf-8"?>
-<w:document xmlns:wpc="http://schemas.microsoft.com/office/word/2010/wordprocessingCanvas" xmlns:cx="http://schemas.microsoft.com/office/drawing/2014/chartex" xmlns:cx1="http://schemas.microsoft.com/office/drawing/2015/9/8/chartex" xmlns:cx2="http://schemas.microsoft.com/office/drawing/2015/10/21/chartex" xmlns:cx3="http://schemas.microsoft.com/office/drawing/2016/5/9/chartex" xmlns:cx4="http://schemas.microsoft.com/office/drawing/2016/5/10/chartex" xmlns:cx5="http://schemas.microsoft.com/office/drawing/2016/5/11/chartex" xmlns:cx6="http://schemas.microsoft.com/office/drawing/2016/5/12/chartex" xmlns:cx7="http://schemas.microsoft.com/office/drawing/2016/5/13/chartex" xmlns:cx8="http://schemas.microsoft.com/office/drawing/2016/5/14/chartex" xmlns:mc="http://schemas.openxmlformats.org/markup-compatibility/2006" xmlns:aink="http://schemas.microsoft.com/office/drawing/2016/ink" xmlns:am3d="http://schemas.microsoft.com/office/drawing/2017/model3d" xmlns:o="urn:schemas-microsoft-com:office:office" xmlns:r="http://schemas.openxmlformats.org/officeDocument/2006/relationships" xmlns:m="http://schemas.openxmlformats.org/officeDocument/2006/math" xmlns:v="urn:schemas-microsoft-com:vml" xmlns:wp14="http://schemas.microsoft.com/office/word/2010/wordprocessingDrawing" xmlns:wp="http://schemas.openxmlformats.org/drawingml/2006/wordprocessingDrawing" xmlns:w10="urn:schemas-microsoft-com:office:word" xmlns:w="http://schemas.openxmlformats.org/wordprocessingml/2006/main" xmlns:w14="http://schemas.microsoft.com/office/word/2010/wordml" xmlns:w15="http://schemas.microsoft.com/office/word/2012/wordml" xmlns:w16cid="http://schemas.microsoft.com/office/word/2016/wordml/cid" xmlns:w16se="http://schemas.microsoft.com/office/word/2015/wordml/symex" xmlns:wpg="http://schemas.microsoft.com/office/word/2010/wordprocessingGroup" xmlns:wpi="http://schemas.microsoft.com/office/word/2010/wordprocessingInk" xmlns:wne="http://schemas.microsoft.com/office/word/2006/wordml" xmlns:wps="http://schemas.microsoft.com/office/word/2010/wordprocessingShape" mc:Ignorable="w14 w15 w16se w16cid wp14">
+<w:document xmlns:wpc="http://schemas.microsoft.com/office/word/2010/wordprocessingCanvas" xmlns:cx="http://schemas.microsoft.com/office/drawing/2014/chartex" xmlns:cx1="http://schemas.microsoft.com/office/drawing/2015/9/8/chartex" xmlns:cx2="http://schemas.microsoft.com/office/drawing/2015/10/21/chartex" xmlns:cx3="http://schemas.microsoft.com/office/drawing/2016/5/9/chartex" xmlns:cx4="http://schemas.microsoft.com/office/drawing/2016/5/10/chartex" xmlns:cx5="http://schemas.microsoft.com/office/drawing/2016/5/11/chartex" xmlns:cx6="http://schemas.microsoft.com/office/drawing/2016/5/12/chartex" xmlns:cx7="http://schemas.microsoft.com/office/drawing/2016/5/13/chartex" xmlns:cx8="http://schemas.microsoft.com/office/drawing/2016/5/14/chartex" xmlns:mc="http://schemas.openxmlformats.org/markup-compatibility/2006" xmlns:aink="http://schemas.microsoft.com/office/drawing/2016/ink" xmlns:am3d="http://schemas.microsoft.com/office/drawing/2017/model3d" xmlns:o="urn:schemas-microsoft-com:office:office" xmlns:r="http://schemas.openxmlformats.org/officeDocument/2006/relationships" xmlns:m="http://schemas.openxmlformats.org/officeDocument/2006/math" xmlns:v="urn:schemas-microsoft-com:vml" xmlns:wp14="http://schemas.microsoft.com/office/word/2010/wordprocessingDrawing" xmlns:wp="http://schemas.openxmlformats.org/drawingml/2006/wordprocessingDrawing" xmlns:w10="urn:schemas-microsoft-com:office:word" xmlns:w="http://schemas.openxmlformats.org/wordprocessingml/2006/main" xmlns:w14="http://schemas.microsoft.com/office/word/2010/wordml" xmlns:w15="http://schemas.microsoft.com/office/word/2012/wordml" xmlns:w16cex="http://schemas.microsoft.com/office/word/2018/wordml/cex" xmlns:w16cid="http://schemas.microsoft.com/office/word/2016/wordml/cid" xmlns:w16="http://schemas.microsoft.com/office/word/2018/wordml" xmlns:w16se="http://schemas.microsoft.com/office/word/2015/wordml/symex" xmlns:wpg="http://schemas.microsoft.com/office/word/2010/wordprocessingGroup" xmlns:wpi="http://schemas.microsoft.com/office/word/2010/wordprocessingInk" xmlns:wne="http://schemas.microsoft.com/office/word/2006/wordml" xmlns:wps="http://schemas.microsoft.com/office/word/2010/wordprocessingShape" mc:Ignorable="w14 w15 w16se w16cid w16 w16cex wp14">
   <w:body>
     <w:p>
       <w:pPr>
@@ -8870,8 +8870,6 @@
         </w:rPr>
         <w:t xml:space="preserve"> / Linux</w:t>
       </w:r>
-      <w:bookmarkStart w:id="8" w:name="_GoBack"/>
-      <w:bookmarkEnd w:id="8"/>
       <w:r>
         <w:rPr>
           <w:rFonts w:ascii="Arial" w:hAnsi="Arial" w:cs="Arial"/>
@@ -9024,7 +9022,7 @@
         </w:rPr>
       </w:pPr>
       <w:r>
-        <w:object w:dxaOrig="11206" w:dyaOrig="4936" w14:anchorId="700AF644">
+        <w:object w:dxaOrig="11205" w:dyaOrig="4935" w14:anchorId="700AF644">
           <v:shapetype id="_x0000_t75" coordsize="21600,21600" o:spt="75" o:preferrelative="t" path="m@4@5l@4@11@9@11@9@5xe" filled="f" stroked="f">
             <v:stroke joinstyle="miter"/>
             <v:formulas>
@@ -9044,12 +9042,14 @@
             <v:path o:extrusionok="f" gradientshapeok="t" o:connecttype="rect"/>
             <o:lock v:ext="edit" aspectratio="t"/>
           </v:shapetype>
-          <v:shape id="_x0000_i1025" type="#_x0000_t75" style="width:453pt;height:200.25pt" o:ole="">
+          <v:shape id="_x0000_i1045" type="#_x0000_t75" style="width:452.4pt;height:200.4pt" o:ole="">
             <v:imagedata r:id="rId8" o:title=""/>
           </v:shape>
-          <o:OLEObject Type="Embed" ProgID="Visio.Drawing.15" ShapeID="_x0000_i1025" DrawAspect="Content" ObjectID="_1636484262" r:id="rId9"/>
+          <o:OLEObject Type="Embed" ProgID="Visio.Drawing.15" ShapeID="_x0000_i1045" DrawAspect="Content" ObjectID="_1636560310" r:id="rId9"/>
         </w:object>
       </w:r>
+      <w:bookmarkStart w:id="8" w:name="_GoBack"/>
+      <w:bookmarkEnd w:id="8"/>
     </w:p>
     <w:p>
       <w:pPr>
@@ -9077,11 +9077,11 @@
     </w:p>
     <w:p>
       <w:r>
-        <w:object w:dxaOrig="17191" w:dyaOrig="6256" w14:anchorId="4084CBAF">
-          <v:shape id="_x0000_i1026" type="#_x0000_t75" style="width:452.25pt;height:164.25pt" o:ole="">
+        <w:object w:dxaOrig="17190" w:dyaOrig="6255" w14:anchorId="4084CBAF">
+          <v:shape id="_x0000_i1043" type="#_x0000_t75" style="width:452.4pt;height:164.4pt" o:ole="">
             <v:imagedata r:id="rId10" o:title=""/>
           </v:shape>
-          <o:OLEObject Type="Embed" ProgID="Visio.Drawing.15" ShapeID="_x0000_i1026" DrawAspect="Content" ObjectID="_1636484263" r:id="rId11"/>
+          <o:OLEObject Type="Embed" ProgID="Visio.Drawing.15" ShapeID="_x0000_i1043" DrawAspect="Content" ObjectID="_1636560311" r:id="rId11"/>
         </w:object>
       </w:r>
     </w:p>
@@ -10390,7 +10390,7 @@
           <w:lang w:val="id-ID"/>
         </w:rPr>
         <w:pict w14:anchorId="3CEDE1DB">
-          <v:shape id="_x0000_i1027" type="#_x0000_t75" style="width:365.25pt;height:195.75pt">
+          <v:shape id="_x0000_i1027" type="#_x0000_t75" style="width:365.45pt;height:195.6pt">
             <v:imagedata r:id="rId12" o:title="Registrasi Anggota"/>
           </v:shape>
         </w:pict>
@@ -10431,10 +10431,10 @@
     <w:p>
       <w:r>
         <w:object w:dxaOrig="6871" w:dyaOrig="6451" w14:anchorId="2F8E33E6">
-          <v:shape id="_x0000_i1028" type="#_x0000_t75" style="width:300pt;height:281.25pt" o:ole="">
+          <v:shape id="_x0000_i1028" type="#_x0000_t75" style="width:300.25pt;height:281.2pt" o:ole="">
             <v:imagedata r:id="rId13" o:title=""/>
           </v:shape>
-          <o:OLEObject Type="Embed" ProgID="Visio.Drawing.15" ShapeID="_x0000_i1028" DrawAspect="Content" ObjectID="_1636484264" r:id="rId14"/>
+          <o:OLEObject Type="Embed" ProgID="Visio.Drawing.15" ShapeID="_x0000_i1028" DrawAspect="Content" ObjectID="_1636560312" r:id="rId14"/>
         </w:object>
       </w:r>
     </w:p>
@@ -10853,7 +10853,7 @@
           <w:lang w:val="id-ID"/>
         </w:rPr>
         <w:pict w14:anchorId="3EC22063">
-          <v:shape id="_x0000_i1029" type="#_x0000_t75" style="width:442.5pt;height:238.5pt">
+          <v:shape id="_x0000_i1029" type="#_x0000_t75" style="width:442.2pt;height:238.4pt">
             <v:imagedata r:id="rId15" o:title="Registrasi Pengurus"/>
           </v:shape>
         </w:pict>
@@ -10894,10 +10894,10 @@
     <w:p>
       <w:r>
         <w:object w:dxaOrig="7050" w:dyaOrig="6451" w14:anchorId="39791431">
-          <v:shape id="_x0000_i1030" type="#_x0000_t75" style="width:288.75pt;height:264pt" o:ole="">
+          <v:shape id="_x0000_i1030" type="#_x0000_t75" style="width:288.7pt;height:263.55pt" o:ole="">
             <v:imagedata r:id="rId16" o:title=""/>
           </v:shape>
-          <o:OLEObject Type="Embed" ProgID="Visio.Drawing.15" ShapeID="_x0000_i1030" DrawAspect="Content" ObjectID="_1636484265" r:id="rId17"/>
+          <o:OLEObject Type="Embed" ProgID="Visio.Drawing.15" ShapeID="_x0000_i1030" DrawAspect="Content" ObjectID="_1636560313" r:id="rId17"/>
         </w:object>
       </w:r>
     </w:p>
@@ -11328,7 +11328,7 @@
           <w:lang w:val="id-ID"/>
         </w:rPr>
         <w:pict w14:anchorId="5BDEA750">
-          <v:shape id="_x0000_i1031" type="#_x0000_t75" style="width:452.25pt;height:195.75pt">
+          <v:shape id="_x0000_i1031" type="#_x0000_t75" style="width:452.4pt;height:195.6pt">
             <v:imagedata r:id="rId18" o:title="Login Anggota"/>
           </v:shape>
         </w:pict>
@@ -11369,10 +11369,10 @@
     <w:p>
       <w:r>
         <w:object w:dxaOrig="6871" w:dyaOrig="2926" w14:anchorId="0DBA7E24">
-          <v:shape id="_x0000_i1032" type="#_x0000_t75" style="width:343.5pt;height:145.5pt" o:ole="">
+          <v:shape id="_x0000_i1032" type="#_x0000_t75" style="width:343.7pt;height:145.35pt" o:ole="">
             <v:imagedata r:id="rId19" o:title=""/>
           </v:shape>
-          <o:OLEObject Type="Embed" ProgID="Visio.Drawing.15" ShapeID="_x0000_i1032" DrawAspect="Content" ObjectID="_1636484266" r:id="rId20"/>
+          <o:OLEObject Type="Embed" ProgID="Visio.Drawing.15" ShapeID="_x0000_i1032" DrawAspect="Content" ObjectID="_1636560314" r:id="rId20"/>
         </w:object>
       </w:r>
     </w:p>
@@ -11803,7 +11803,7 @@
           <w:lang w:val="id-ID"/>
         </w:rPr>
         <w:pict w14:anchorId="625E8AB4">
-          <v:shape id="_x0000_i1033" type="#_x0000_t75" style="width:452.25pt;height:195.75pt">
+          <v:shape id="_x0000_i1033" type="#_x0000_t75" style="width:452.4pt;height:195.6pt">
             <v:imagedata r:id="rId21" o:title="Login Pengurus"/>
           </v:shape>
         </w:pict>
@@ -11849,10 +11849,10 @@
       </w:pPr>
       <w:r>
         <w:object w:dxaOrig="7050" w:dyaOrig="2926" w14:anchorId="485B59F2">
-          <v:shape id="_x0000_i1034" type="#_x0000_t75" style="width:352.5pt;height:145.5pt" o:ole="">
+          <v:shape id="_x0000_i1034" type="#_x0000_t75" style="width:352.55pt;height:145.35pt" o:ole="">
             <v:imagedata r:id="rId22" o:title=""/>
           </v:shape>
-          <o:OLEObject Type="Embed" ProgID="Visio.Drawing.15" ShapeID="_x0000_i1034" DrawAspect="Content" ObjectID="_1636484267" r:id="rId23"/>
+          <o:OLEObject Type="Embed" ProgID="Visio.Drawing.15" ShapeID="_x0000_i1034" DrawAspect="Content" ObjectID="_1636560315" r:id="rId23"/>
         </w:object>
       </w:r>
     </w:p>
@@ -12448,7 +12448,7 @@
           <w:lang w:val="id-ID"/>
         </w:rPr>
         <w:pict w14:anchorId="747C9908">
-          <v:shape id="_x0000_i1035" type="#_x0000_t75" style="width:412.5pt;height:276pt">
+          <v:shape id="_x0000_i1035" type="#_x0000_t75" style="width:412.3pt;height:275.75pt">
             <v:imagedata r:id="rId24" o:title="Transaksi"/>
           </v:shape>
         </w:pict>
@@ -12494,10 +12494,10 @@
       </w:pPr>
       <w:r>
         <w:object w:dxaOrig="12136" w:dyaOrig="7440" w14:anchorId="486C5D84">
-          <v:shape id="_x0000_i1036" type="#_x0000_t75" style="width:398.25pt;height:243.75pt" o:ole="">
+          <v:shape id="_x0000_i1036" type="#_x0000_t75" style="width:398.05pt;height:243.85pt" o:ole="">
             <v:imagedata r:id="rId25" o:title=""/>
           </v:shape>
-          <o:OLEObject Type="Embed" ProgID="Visio.Drawing.15" ShapeID="_x0000_i1036" DrawAspect="Content" ObjectID="_1636484268" r:id="rId26"/>
+          <o:OLEObject Type="Embed" ProgID="Visio.Drawing.15" ShapeID="_x0000_i1036" DrawAspect="Content" ObjectID="_1636560316" r:id="rId26"/>
         </w:object>
       </w:r>
     </w:p>
@@ -12998,7 +12998,7 @@
           <w:lang w:val="id-ID"/>
         </w:rPr>
         <w:pict w14:anchorId="731EAB04">
-          <v:shape id="_x0000_i1037" type="#_x0000_t75" style="width:390pt;height:208.5pt">
+          <v:shape id="_x0000_i1037" type="#_x0000_t75" style="width:390.55pt;height:208.55pt">
             <v:imagedata r:id="rId27" o:title="View Transaksi"/>
           </v:shape>
         </w:pict>
@@ -13044,10 +13044,10 @@
       </w:pPr>
       <w:r>
         <w:object w:dxaOrig="6871" w:dyaOrig="5341" w14:anchorId="49FE42FA">
-          <v:shape id="_x0000_i1038" type="#_x0000_t75" style="width:343.5pt;height:267.75pt" o:ole="">
+          <v:shape id="_x0000_i1038" type="#_x0000_t75" style="width:343.7pt;height:267.6pt" o:ole="">
             <v:imagedata r:id="rId28" o:title=""/>
           </v:shape>
-          <o:OLEObject Type="Embed" ProgID="Visio.Drawing.15" ShapeID="_x0000_i1038" DrawAspect="Content" ObjectID="_1636484269" r:id="rId29"/>
+          <o:OLEObject Type="Embed" ProgID="Visio.Drawing.15" ShapeID="_x0000_i1038" DrawAspect="Content" ObjectID="_1636560317" r:id="rId29"/>
         </w:object>
       </w:r>
     </w:p>
@@ -13538,7 +13538,7 @@
           <w:lang w:val="id-ID"/>
         </w:rPr>
         <w:pict w14:anchorId="784A2A96">
-          <v:shape id="_x0000_i1039" type="#_x0000_t75" style="width:403.5pt;height:175.5pt">
+          <v:shape id="_x0000_i1039" type="#_x0000_t75" style="width:403.45pt;height:175.25pt">
             <v:imagedata r:id="rId30" o:title="View Anggota"/>
           </v:shape>
         </w:pict>
@@ -13590,10 +13590,10 @@
       </w:pPr>
       <w:r>
         <w:object w:dxaOrig="2415" w:dyaOrig="1680" w14:anchorId="2A6E7261">
-          <v:shape id="_x0000_i1040" type="#_x0000_t75" style="width:120.75pt;height:84pt" o:ole="">
+          <v:shape id="_x0000_i1040" type="#_x0000_t75" style="width:120.9pt;height:84.25pt" o:ole="">
             <v:imagedata r:id="rId31" o:title=""/>
           </v:shape>
-          <o:OLEObject Type="Embed" ProgID="Visio.Drawing.15" ShapeID="_x0000_i1040" DrawAspect="Content" ObjectID="_1636484270" r:id="rId32"/>
+          <o:OLEObject Type="Embed" ProgID="Visio.Drawing.15" ShapeID="_x0000_i1040" DrawAspect="Content" ObjectID="_1636560318" r:id="rId32"/>
         </w:object>
       </w:r>
       <w:r>
@@ -20743,10 +20743,10 @@
       </w:pPr>
       <w:r>
         <w:object w:dxaOrig="12136" w:dyaOrig="10966" w14:anchorId="3156A787">
-          <v:shape id="_x0000_i1041" type="#_x0000_t75" style="width:453pt;height:409.5pt" o:ole="">
+          <v:shape id="_x0000_i1041" type="#_x0000_t75" style="width:453.05pt;height:409.6pt" o:ole="">
             <v:imagedata r:id="rId33" o:title=""/>
           </v:shape>
-          <o:OLEObject Type="Embed" ProgID="Visio.Drawing.15" ShapeID="_x0000_i1041" DrawAspect="Content" ObjectID="_1636484271" r:id="rId34"/>
+          <o:OLEObject Type="Embed" ProgID="Visio.Drawing.15" ShapeID="_x0000_i1041" DrawAspect="Content" ObjectID="_1636560319" r:id="rId34"/>
         </w:object>
       </w:r>
     </w:p>
@@ -34734,7 +34734,7 @@
 </file>
 
 <file path=word/endnotes.xml><?xml version="1.0" encoding="utf-8"?>
-<w:endnotes xmlns:wpc="http://schemas.microsoft.com/office/word/2010/wordprocessingCanvas" xmlns:cx="http://schemas.microsoft.com/office/drawing/2014/chartex" xmlns:cx1="http://schemas.microsoft.com/office/drawing/2015/9/8/chartex" xmlns:cx2="http://schemas.microsoft.com/office/drawing/2015/10/21/chartex" xmlns:cx3="http://schemas.microsoft.com/office/drawing/2016/5/9/chartex" xmlns:cx4="http://schemas.microsoft.com/office/drawing/2016/5/10/chartex" xmlns:cx5="http://schemas.microsoft.com/office/drawing/2016/5/11/chartex" xmlns:cx6="http://schemas.microsoft.com/office/drawing/2016/5/12/chartex" xmlns:cx7="http://schemas.microsoft.com/office/drawing/2016/5/13/chartex" xmlns:cx8="http://schemas.microsoft.com/office/drawing/2016/5/14/chartex" xmlns:mc="http://schemas.openxmlformats.org/markup-compatibility/2006" xmlns:aink="http://schemas.microsoft.com/office/drawing/2016/ink" xmlns:am3d="http://schemas.microsoft.com/office/drawing/2017/model3d" xmlns:o="urn:schemas-microsoft-com:office:office" xmlns:r="http://schemas.openxmlformats.org/officeDocument/2006/relationships" xmlns:m="http://schemas.openxmlformats.org/officeDocument/2006/math" xmlns:v="urn:schemas-microsoft-com:vml" xmlns:wp14="http://schemas.microsoft.com/office/word/2010/wordprocessingDrawing" xmlns:wp="http://schemas.openxmlformats.org/drawingml/2006/wordprocessingDrawing" xmlns:w10="urn:schemas-microsoft-com:office:word" xmlns:w="http://schemas.openxmlformats.org/wordprocessingml/2006/main" xmlns:w14="http://schemas.microsoft.com/office/word/2010/wordml" xmlns:w15="http://schemas.microsoft.com/office/word/2012/wordml" xmlns:w16cid="http://schemas.microsoft.com/office/word/2016/wordml/cid" xmlns:w16se="http://schemas.microsoft.com/office/word/2015/wordml/symex" xmlns:wpg="http://schemas.microsoft.com/office/word/2010/wordprocessingGroup" xmlns:wpi="http://schemas.microsoft.com/office/word/2010/wordprocessingInk" xmlns:wne="http://schemas.microsoft.com/office/word/2006/wordml" xmlns:wps="http://schemas.microsoft.com/office/word/2010/wordprocessingShape" mc:Ignorable="w14 w15 w16se w16cid wp14">
+<w:endnotes xmlns:wpc="http://schemas.microsoft.com/office/word/2010/wordprocessingCanvas" xmlns:cx="http://schemas.microsoft.com/office/drawing/2014/chartex" xmlns:cx1="http://schemas.microsoft.com/office/drawing/2015/9/8/chartex" xmlns:cx2="http://schemas.microsoft.com/office/drawing/2015/10/21/chartex" xmlns:cx3="http://schemas.microsoft.com/office/drawing/2016/5/9/chartex" xmlns:cx4="http://schemas.microsoft.com/office/drawing/2016/5/10/chartex" xmlns:cx5="http://schemas.microsoft.com/office/drawing/2016/5/11/chartex" xmlns:cx6="http://schemas.microsoft.com/office/drawing/2016/5/12/chartex" xmlns:cx7="http://schemas.microsoft.com/office/drawing/2016/5/13/chartex" xmlns:cx8="http://schemas.microsoft.com/office/drawing/2016/5/14/chartex" xmlns:mc="http://schemas.openxmlformats.org/markup-compatibility/2006" xmlns:aink="http://schemas.microsoft.com/office/drawing/2016/ink" xmlns:am3d="http://schemas.microsoft.com/office/drawing/2017/model3d" xmlns:o="urn:schemas-microsoft-com:office:office" xmlns:r="http://schemas.openxmlformats.org/officeDocument/2006/relationships" xmlns:m="http://schemas.openxmlformats.org/officeDocument/2006/math" xmlns:v="urn:schemas-microsoft-com:vml" xmlns:wp14="http://schemas.microsoft.com/office/word/2010/wordprocessingDrawing" xmlns:wp="http://schemas.openxmlformats.org/drawingml/2006/wordprocessingDrawing" xmlns:w10="urn:schemas-microsoft-com:office:word" xmlns:w="http://schemas.openxmlformats.org/wordprocessingml/2006/main" xmlns:w14="http://schemas.microsoft.com/office/word/2010/wordml" xmlns:w15="http://schemas.microsoft.com/office/word/2012/wordml" xmlns:w16cex="http://schemas.microsoft.com/office/word/2018/wordml/cex" xmlns:w16cid="http://schemas.microsoft.com/office/word/2016/wordml/cid" xmlns:w16="http://schemas.microsoft.com/office/word/2018/wordml" xmlns:w16se="http://schemas.microsoft.com/office/word/2015/wordml/symex" xmlns:wpg="http://schemas.microsoft.com/office/word/2010/wordprocessingGroup" xmlns:wpi="http://schemas.microsoft.com/office/word/2010/wordprocessingInk" xmlns:wne="http://schemas.microsoft.com/office/word/2006/wordml" xmlns:wps="http://schemas.microsoft.com/office/word/2010/wordprocessingShape" mc:Ignorable="w14 w15 w16se w16cid w16 w16cex wp14">
   <w:endnote w:type="separator" w:id="-1">
     <w:p>
       <w:r>
@@ -34753,7 +34753,7 @@
 </file>
 
 <file path=word/footer1.xml><?xml version="1.0" encoding="utf-8"?>
-<w:ftr xmlns:wpc="http://schemas.microsoft.com/office/word/2010/wordprocessingCanvas" xmlns:cx="http://schemas.microsoft.com/office/drawing/2014/chartex" xmlns:cx1="http://schemas.microsoft.com/office/drawing/2015/9/8/chartex" xmlns:cx2="http://schemas.microsoft.com/office/drawing/2015/10/21/chartex" xmlns:cx3="http://schemas.microsoft.com/office/drawing/2016/5/9/chartex" xmlns:cx4="http://schemas.microsoft.com/office/drawing/2016/5/10/chartex" xmlns:cx5="http://schemas.microsoft.com/office/drawing/2016/5/11/chartex" xmlns:cx6="http://schemas.microsoft.com/office/drawing/2016/5/12/chartex" xmlns:cx7="http://schemas.microsoft.com/office/drawing/2016/5/13/chartex" xmlns:cx8="http://schemas.microsoft.com/office/drawing/2016/5/14/chartex" xmlns:mc="http://schemas.openxmlformats.org/markup-compatibility/2006" xmlns:aink="http://schemas.microsoft.com/office/drawing/2016/ink" xmlns:am3d="http://schemas.microsoft.com/office/drawing/2017/model3d" xmlns:o="urn:schemas-microsoft-com:office:office" xmlns:r="http://schemas.openxmlformats.org/officeDocument/2006/relationships" xmlns:m="http://schemas.openxmlformats.org/officeDocument/2006/math" xmlns:v="urn:schemas-microsoft-com:vml" xmlns:wp14="http://schemas.microsoft.com/office/word/2010/wordprocessingDrawing" xmlns:wp="http://schemas.openxmlformats.org/drawingml/2006/wordprocessingDrawing" xmlns:w10="urn:schemas-microsoft-com:office:word" xmlns:w="http://schemas.openxmlformats.org/wordprocessingml/2006/main" xmlns:w14="http://schemas.microsoft.com/office/word/2010/wordml" xmlns:w15="http://schemas.microsoft.com/office/word/2012/wordml" xmlns:w16cid="http://schemas.microsoft.com/office/word/2016/wordml/cid" xmlns:w16se="http://schemas.microsoft.com/office/word/2015/wordml/symex" xmlns:wpg="http://schemas.microsoft.com/office/word/2010/wordprocessingGroup" xmlns:wpi="http://schemas.microsoft.com/office/word/2010/wordprocessingInk" xmlns:wne="http://schemas.microsoft.com/office/word/2006/wordml" xmlns:wps="http://schemas.microsoft.com/office/word/2010/wordprocessingShape" mc:Ignorable="w14 w15 w16se w16cid wp14">
+<w:ftr xmlns:wpc="http://schemas.microsoft.com/office/word/2010/wordprocessingCanvas" xmlns:cx="http://schemas.microsoft.com/office/drawing/2014/chartex" xmlns:cx1="http://schemas.microsoft.com/office/drawing/2015/9/8/chartex" xmlns:cx2="http://schemas.microsoft.com/office/drawing/2015/10/21/chartex" xmlns:cx3="http://schemas.microsoft.com/office/drawing/2016/5/9/chartex" xmlns:cx4="http://schemas.microsoft.com/office/drawing/2016/5/10/chartex" xmlns:cx5="http://schemas.microsoft.com/office/drawing/2016/5/11/chartex" xmlns:cx6="http://schemas.microsoft.com/office/drawing/2016/5/12/chartex" xmlns:cx7="http://schemas.microsoft.com/office/drawing/2016/5/13/chartex" xmlns:cx8="http://schemas.microsoft.com/office/drawing/2016/5/14/chartex" xmlns:mc="http://schemas.openxmlformats.org/markup-compatibility/2006" xmlns:aink="http://schemas.microsoft.com/office/drawing/2016/ink" xmlns:am3d="http://schemas.microsoft.com/office/drawing/2017/model3d" xmlns:o="urn:schemas-microsoft-com:office:office" xmlns:r="http://schemas.openxmlformats.org/officeDocument/2006/relationships" xmlns:m="http://schemas.openxmlformats.org/officeDocument/2006/math" xmlns:v="urn:schemas-microsoft-com:vml" xmlns:wp14="http://schemas.microsoft.com/office/word/2010/wordprocessingDrawing" xmlns:wp="http://schemas.openxmlformats.org/drawingml/2006/wordprocessingDrawing" xmlns:w10="urn:schemas-microsoft-com:office:word" xmlns:w="http://schemas.openxmlformats.org/wordprocessingml/2006/main" xmlns:w14="http://schemas.microsoft.com/office/word/2010/wordml" xmlns:w15="http://schemas.microsoft.com/office/word/2012/wordml" xmlns:w16cex="http://schemas.microsoft.com/office/word/2018/wordml/cex" xmlns:w16cid="http://schemas.microsoft.com/office/word/2016/wordml/cid" xmlns:w16="http://schemas.microsoft.com/office/word/2018/wordml" xmlns:w16se="http://schemas.microsoft.com/office/word/2015/wordml/symex" xmlns:wpg="http://schemas.microsoft.com/office/word/2010/wordprocessingGroup" xmlns:wpi="http://schemas.microsoft.com/office/word/2010/wordprocessingInk" xmlns:wne="http://schemas.microsoft.com/office/word/2006/wordml" xmlns:wps="http://schemas.microsoft.com/office/word/2010/wordprocessingShape" mc:Ignorable="w14 w15 w16se w16cid w16 w16cex wp14">
   <w:p>
     <w:pPr>
       <w:widowControl w:val="0"/>
@@ -35136,7 +35136,7 @@
 </file>
 
 <file path=word/footnotes.xml><?xml version="1.0" encoding="utf-8"?>
-<w:footnotes xmlns:wpc="http://schemas.microsoft.com/office/word/2010/wordprocessingCanvas" xmlns:cx="http://schemas.microsoft.com/office/drawing/2014/chartex" xmlns:cx1="http://schemas.microsoft.com/office/drawing/2015/9/8/chartex" xmlns:cx2="http://schemas.microsoft.com/office/drawing/2015/10/21/chartex" xmlns:cx3="http://schemas.microsoft.com/office/drawing/2016/5/9/chartex" xmlns:cx4="http://schemas.microsoft.com/office/drawing/2016/5/10/chartex" xmlns:cx5="http://schemas.microsoft.com/office/drawing/2016/5/11/chartex" xmlns:cx6="http://schemas.microsoft.com/office/drawing/2016/5/12/chartex" xmlns:cx7="http://schemas.microsoft.com/office/drawing/2016/5/13/chartex" xmlns:cx8="http://schemas.microsoft.com/office/drawing/2016/5/14/chartex" xmlns:mc="http://schemas.openxmlformats.org/markup-compatibility/2006" xmlns:aink="http://schemas.microsoft.com/office/drawing/2016/ink" xmlns:am3d="http://schemas.microsoft.com/office/drawing/2017/model3d" xmlns:o="urn:schemas-microsoft-com:office:office" xmlns:r="http://schemas.openxmlformats.org/officeDocument/2006/relationships" xmlns:m="http://schemas.openxmlformats.org/officeDocument/2006/math" xmlns:v="urn:schemas-microsoft-com:vml" xmlns:wp14="http://schemas.microsoft.com/office/word/2010/wordprocessingDrawing" xmlns:wp="http://schemas.openxmlformats.org/drawingml/2006/wordprocessingDrawing" xmlns:w10="urn:schemas-microsoft-com:office:word" xmlns:w="http://schemas.openxmlformats.org/wordprocessingml/2006/main" xmlns:w14="http://schemas.microsoft.com/office/word/2010/wordml" xmlns:w15="http://schemas.microsoft.com/office/word/2012/wordml" xmlns:w16cid="http://schemas.microsoft.com/office/word/2016/wordml/cid" xmlns:w16se="http://schemas.microsoft.com/office/word/2015/wordml/symex" xmlns:wpg="http://schemas.microsoft.com/office/word/2010/wordprocessingGroup" xmlns:wpi="http://schemas.microsoft.com/office/word/2010/wordprocessingInk" xmlns:wne="http://schemas.microsoft.com/office/word/2006/wordml" xmlns:wps="http://schemas.microsoft.com/office/word/2010/wordprocessingShape" mc:Ignorable="w14 w15 w16se w16cid wp14">
+<w:footnotes xmlns:wpc="http://schemas.microsoft.com/office/word/2010/wordprocessingCanvas" xmlns:cx="http://schemas.microsoft.com/office/drawing/2014/chartex" xmlns:cx1="http://schemas.microsoft.com/office/drawing/2015/9/8/chartex" xmlns:cx2="http://schemas.microsoft.com/office/drawing/2015/10/21/chartex" xmlns:cx3="http://schemas.microsoft.com/office/drawing/2016/5/9/chartex" xmlns:cx4="http://schemas.microsoft.com/office/drawing/2016/5/10/chartex" xmlns:cx5="http://schemas.microsoft.com/office/drawing/2016/5/11/chartex" xmlns:cx6="http://schemas.microsoft.com/office/drawing/2016/5/12/chartex" xmlns:cx7="http://schemas.microsoft.com/office/drawing/2016/5/13/chartex" xmlns:cx8="http://schemas.microsoft.com/office/drawing/2016/5/14/chartex" xmlns:mc="http://schemas.openxmlformats.org/markup-compatibility/2006" xmlns:aink="http://schemas.microsoft.com/office/drawing/2016/ink" xmlns:am3d="http://schemas.microsoft.com/office/drawing/2017/model3d" xmlns:o="urn:schemas-microsoft-com:office:office" xmlns:r="http://schemas.openxmlformats.org/officeDocument/2006/relationships" xmlns:m="http://schemas.openxmlformats.org/officeDocument/2006/math" xmlns:v="urn:schemas-microsoft-com:vml" xmlns:wp14="http://schemas.microsoft.com/office/word/2010/wordprocessingDrawing" xmlns:wp="http://schemas.openxmlformats.org/drawingml/2006/wordprocessingDrawing" xmlns:w10="urn:schemas-microsoft-com:office:word" xmlns:w="http://schemas.openxmlformats.org/wordprocessingml/2006/main" xmlns:w14="http://schemas.microsoft.com/office/word/2010/wordml" xmlns:w15="http://schemas.microsoft.com/office/word/2012/wordml" xmlns:w16cex="http://schemas.microsoft.com/office/word/2018/wordml/cex" xmlns:w16cid="http://schemas.microsoft.com/office/word/2016/wordml/cid" xmlns:w16="http://schemas.microsoft.com/office/word/2018/wordml" xmlns:w16se="http://schemas.microsoft.com/office/word/2015/wordml/symex" xmlns:wpg="http://schemas.microsoft.com/office/word/2010/wordprocessingGroup" xmlns:wpi="http://schemas.microsoft.com/office/word/2010/wordprocessingInk" xmlns:wne="http://schemas.microsoft.com/office/word/2006/wordml" xmlns:wps="http://schemas.microsoft.com/office/word/2010/wordprocessingShape" mc:Ignorable="w14 w15 w16se w16cid w16 w16cex wp14">
   <w:footnote w:type="separator" w:id="-1">
     <w:p>
       <w:r>
@@ -35155,7 +35155,7 @@
 </file>
 
 <file path=word/numbering.xml><?xml version="1.0" encoding="utf-8"?>
-<w:numbering xmlns:wpc="http://schemas.microsoft.com/office/word/2010/wordprocessingCanvas" xmlns:cx="http://schemas.microsoft.com/office/drawing/2014/chartex" xmlns:cx1="http://schemas.microsoft.com/office/drawing/2015/9/8/chartex" xmlns:cx2="http://schemas.microsoft.com/office/drawing/2015/10/21/chartex" xmlns:cx3="http://schemas.microsoft.com/office/drawing/2016/5/9/chartex" xmlns:cx4="http://schemas.microsoft.com/office/drawing/2016/5/10/chartex" xmlns:cx5="http://schemas.microsoft.com/office/drawing/2016/5/11/chartex" xmlns:cx6="http://schemas.microsoft.com/office/drawing/2016/5/12/chartex" xmlns:cx7="http://schemas.microsoft.com/office/drawing/2016/5/13/chartex" xmlns:cx8="http://schemas.microsoft.com/office/drawing/2016/5/14/chartex" xmlns:mc="http://schemas.openxmlformats.org/markup-compatibility/2006" xmlns:aink="http://schemas.microsoft.com/office/drawing/2016/ink" xmlns:am3d="http://schemas.microsoft.com/office/drawing/2017/model3d" xmlns:o="urn:schemas-microsoft-com:office:office" xmlns:r="http://schemas.openxmlformats.org/officeDocument/2006/relationships" xmlns:m="http://schemas.openxmlformats.org/officeDocument/2006/math" xmlns:v="urn:schemas-microsoft-com:vml" xmlns:wp14="http://schemas.microsoft.com/office/word/2010/wordprocessingDrawing" xmlns:wp="http://schemas.openxmlformats.org/drawingml/2006/wordprocessingDrawing" xmlns:w10="urn:schemas-microsoft-com:office:word" xmlns:w="http://schemas.openxmlformats.org/wordprocessingml/2006/main" xmlns:w14="http://schemas.microsoft.com/office/word/2010/wordml" xmlns:w15="http://schemas.microsoft.com/office/word/2012/wordml" xmlns:w16cid="http://schemas.microsoft.com/office/word/2016/wordml/cid" xmlns:w16se="http://schemas.microsoft.com/office/word/2015/wordml/symex" xmlns:wpg="http://schemas.microsoft.com/office/word/2010/wordprocessingGroup" xmlns:wpi="http://schemas.microsoft.com/office/word/2010/wordprocessingInk" xmlns:wne="http://schemas.microsoft.com/office/word/2006/wordml" xmlns:wps="http://schemas.microsoft.com/office/word/2010/wordprocessingShape" mc:Ignorable="w14 w15 w16se w16cid wp14">
+<w:numbering xmlns:wpc="http://schemas.microsoft.com/office/word/2010/wordprocessingCanvas" xmlns:cx="http://schemas.microsoft.com/office/drawing/2014/chartex" xmlns:cx1="http://schemas.microsoft.com/office/drawing/2015/9/8/chartex" xmlns:cx2="http://schemas.microsoft.com/office/drawing/2015/10/21/chartex" xmlns:cx3="http://schemas.microsoft.com/office/drawing/2016/5/9/chartex" xmlns:cx4="http://schemas.microsoft.com/office/drawing/2016/5/10/chartex" xmlns:cx5="http://schemas.microsoft.com/office/drawing/2016/5/11/chartex" xmlns:cx6="http://schemas.microsoft.com/office/drawing/2016/5/12/chartex" xmlns:cx7="http://schemas.microsoft.com/office/drawing/2016/5/13/chartex" xmlns:cx8="http://schemas.microsoft.com/office/drawing/2016/5/14/chartex" xmlns:mc="http://schemas.openxmlformats.org/markup-compatibility/2006" xmlns:aink="http://schemas.microsoft.com/office/drawing/2016/ink" xmlns:am3d="http://schemas.microsoft.com/office/drawing/2017/model3d" xmlns:o="urn:schemas-microsoft-com:office:office" xmlns:r="http://schemas.openxmlformats.org/officeDocument/2006/relationships" xmlns:m="http://schemas.openxmlformats.org/officeDocument/2006/math" xmlns:v="urn:schemas-microsoft-com:vml" xmlns:wp14="http://schemas.microsoft.com/office/word/2010/wordprocessingDrawing" xmlns:wp="http://schemas.openxmlformats.org/drawingml/2006/wordprocessingDrawing" xmlns:w10="urn:schemas-microsoft-com:office:word" xmlns:w="http://schemas.openxmlformats.org/wordprocessingml/2006/main" xmlns:w14="http://schemas.microsoft.com/office/word/2010/wordml" xmlns:w15="http://schemas.microsoft.com/office/word/2012/wordml" xmlns:w16cex="http://schemas.microsoft.com/office/word/2018/wordml/cex" xmlns:w16cid="http://schemas.microsoft.com/office/word/2016/wordml/cid" xmlns:w16="http://schemas.microsoft.com/office/word/2018/wordml" xmlns:w16se="http://schemas.microsoft.com/office/word/2015/wordml/symex" xmlns:wpg="http://schemas.microsoft.com/office/word/2010/wordprocessingGroup" xmlns:wpi="http://schemas.microsoft.com/office/word/2010/wordprocessingInk" xmlns:wne="http://schemas.microsoft.com/office/word/2006/wordml" xmlns:wps="http://schemas.microsoft.com/office/word/2010/wordprocessingShape" mc:Ignorable="w14 w15 w16se w16cid w16 w16cex wp14">
   <w:abstractNum w:abstractNumId="0" w15:restartNumberingAfterBreak="0">
     <w:nsid w:val="392177E7"/>
     <w:multiLevelType w:val="hybridMultilevel"/>
@@ -35670,7 +35670,7 @@
 </file>
 
 <file path=word/styles.xml><?xml version="1.0" encoding="utf-8"?>
-<w:styles xmlns:mc="http://schemas.openxmlformats.org/markup-compatibility/2006" xmlns:r="http://schemas.openxmlformats.org/officeDocument/2006/relationships" xmlns:w="http://schemas.openxmlformats.org/wordprocessingml/2006/main" xmlns:w14="http://schemas.microsoft.com/office/word/2010/wordml" xmlns:w15="http://schemas.microsoft.com/office/word/2012/wordml" xmlns:w16cid="http://schemas.microsoft.com/office/word/2016/wordml/cid" xmlns:w16se="http://schemas.microsoft.com/office/word/2015/wordml/symex" mc:Ignorable="w14 w15 w16se w16cid">
+<w:styles xmlns:mc="http://schemas.openxmlformats.org/markup-compatibility/2006" xmlns:r="http://schemas.openxmlformats.org/officeDocument/2006/relationships" xmlns:w="http://schemas.openxmlformats.org/wordprocessingml/2006/main" xmlns:w14="http://schemas.microsoft.com/office/word/2010/wordml" xmlns:w15="http://schemas.microsoft.com/office/word/2012/wordml" xmlns:w16cex="http://schemas.microsoft.com/office/word/2018/wordml/cex" xmlns:w16cid="http://schemas.microsoft.com/office/word/2016/wordml/cid" xmlns:w16="http://schemas.microsoft.com/office/word/2018/wordml" xmlns:w16se="http://schemas.microsoft.com/office/word/2015/wordml/symex" mc:Ignorable="w14 w15 w16se w16cid w16 w16cex">
   <w:docDefaults>
     <w:rPrDefault>
       <w:rPr>

</xml_diff>

<commit_message>
Update Dokumen + halaman transfer
</commit_message>
<xml_diff>
--- a/[DPPL] IF-41-03- APLIKASI KOPERASI SIMPAN PINJAM (KSP).docx
+++ b/[DPPL] IF-41-03- APLIKASI KOPERASI SIMPAN PINJAM (KSP).docx
@@ -873,7 +873,7 @@
                 <w:noProof/>
                 <w:sz w:val="24"/>
                 <w:szCs w:val="24"/>
-                <w:lang w:val="id-ID"/>
+                <w:lang w:val="en-US"/>
               </w:rPr>
             </w:pPr>
             <w:r>
@@ -883,9 +883,9 @@
                 <w:noProof/>
                 <w:sz w:val="24"/>
                 <w:szCs w:val="24"/>
-                <w:lang w:val="id-ID"/>
-              </w:rPr>
-              <w:t>36</w:t>
+                <w:lang w:val="en-US"/>
+              </w:rPr>
+              <w:t>29</w:t>
             </w:r>
           </w:p>
         </w:tc>
@@ -9045,7 +9045,7 @@
           <v:shape id="_x0000_i1025" type="#_x0000_t75" style="width:452.4pt;height:200.4pt" o:ole="">
             <v:imagedata r:id="rId8" o:title=""/>
           </v:shape>
-          <o:OLEObject Type="Embed" ProgID="Visio.Drawing.15" ShapeID="_x0000_i1025" DrawAspect="Content" ObjectID="_1636603121" r:id="rId9"/>
+          <o:OLEObject Type="Embed" ProgID="Visio.Drawing.15" ShapeID="_x0000_i1025" DrawAspect="Content" ObjectID="_1636604091" r:id="rId9"/>
         </w:object>
       </w:r>
     </w:p>
@@ -9084,7 +9084,7 @@
           <v:shape id="_x0000_i1026" type="#_x0000_t75" style="width:453pt;height:244.8pt" o:ole="">
             <v:imagedata r:id="rId10" o:title=""/>
           </v:shape>
-          <o:OLEObject Type="Embed" ProgID="Visio.Drawing.15" ShapeID="_x0000_i1026" DrawAspect="Content" ObjectID="_1636603122" r:id="rId11"/>
+          <o:OLEObject Type="Embed" ProgID="Visio.Drawing.15" ShapeID="_x0000_i1026" DrawAspect="Content" ObjectID="_1636604092" r:id="rId11"/>
         </w:object>
       </w:r>
     </w:p>
@@ -10437,7 +10437,7 @@
           <v:shape id="_x0000_i1028" type="#_x0000_t75" style="width:300pt;height:281.4pt" o:ole="">
             <v:imagedata r:id="rId13" o:title=""/>
           </v:shape>
-          <o:OLEObject Type="Embed" ProgID="Visio.Drawing.15" ShapeID="_x0000_i1028" DrawAspect="Content" ObjectID="_1636603123" r:id="rId14"/>
+          <o:OLEObject Type="Embed" ProgID="Visio.Drawing.15" ShapeID="_x0000_i1028" DrawAspect="Content" ObjectID="_1636604093" r:id="rId14"/>
         </w:object>
       </w:r>
     </w:p>
@@ -10900,7 +10900,7 @@
           <v:shape id="_x0000_i1030" type="#_x0000_t75" style="width:288.6pt;height:263.4pt" o:ole="">
             <v:imagedata r:id="rId16" o:title=""/>
           </v:shape>
-          <o:OLEObject Type="Embed" ProgID="Visio.Drawing.15" ShapeID="_x0000_i1030" DrawAspect="Content" ObjectID="_1636603124" r:id="rId17"/>
+          <o:OLEObject Type="Embed" ProgID="Visio.Drawing.15" ShapeID="_x0000_i1030" DrawAspect="Content" ObjectID="_1636604094" r:id="rId17"/>
         </w:object>
       </w:r>
     </w:p>
@@ -11375,7 +11375,7 @@
           <v:shape id="_x0000_i1032" type="#_x0000_t75" style="width:343.8pt;height:145.8pt" o:ole="">
             <v:imagedata r:id="rId19" o:title=""/>
           </v:shape>
-          <o:OLEObject Type="Embed" ProgID="Visio.Drawing.15" ShapeID="_x0000_i1032" DrawAspect="Content" ObjectID="_1636603125" r:id="rId20"/>
+          <o:OLEObject Type="Embed" ProgID="Visio.Drawing.15" ShapeID="_x0000_i1032" DrawAspect="Content" ObjectID="_1636604095" r:id="rId20"/>
         </w:object>
       </w:r>
     </w:p>
@@ -11855,7 +11855,7 @@
           <v:shape id="_x0000_i1034" type="#_x0000_t75" style="width:352.8pt;height:145.8pt" o:ole="">
             <v:imagedata r:id="rId22" o:title=""/>
           </v:shape>
-          <o:OLEObject Type="Embed" ProgID="Visio.Drawing.15" ShapeID="_x0000_i1034" DrawAspect="Content" ObjectID="_1636603126" r:id="rId23"/>
+          <o:OLEObject Type="Embed" ProgID="Visio.Drawing.15" ShapeID="_x0000_i1034" DrawAspect="Content" ObjectID="_1636604096" r:id="rId23"/>
         </w:object>
       </w:r>
     </w:p>
@@ -12500,7 +12500,7 @@
           <v:shape id="_x0000_i1036" type="#_x0000_t75" style="width:397.8pt;height:243.6pt" o:ole="">
             <v:imagedata r:id="rId25" o:title=""/>
           </v:shape>
-          <o:OLEObject Type="Embed" ProgID="Visio.Drawing.15" ShapeID="_x0000_i1036" DrawAspect="Content" ObjectID="_1636603127" r:id="rId26"/>
+          <o:OLEObject Type="Embed" ProgID="Visio.Drawing.15" ShapeID="_x0000_i1036" DrawAspect="Content" ObjectID="_1636604097" r:id="rId26"/>
         </w:object>
       </w:r>
     </w:p>
@@ -13050,7 +13050,7 @@
           <v:shape id="_x0000_i1038" type="#_x0000_t75" style="width:343.8pt;height:267.6pt" o:ole="">
             <v:imagedata r:id="rId28" o:title=""/>
           </v:shape>
-          <o:OLEObject Type="Embed" ProgID="Visio.Drawing.15" ShapeID="_x0000_i1038" DrawAspect="Content" ObjectID="_1636603128" r:id="rId29"/>
+          <o:OLEObject Type="Embed" ProgID="Visio.Drawing.15" ShapeID="_x0000_i1038" DrawAspect="Content" ObjectID="_1636604098" r:id="rId29"/>
         </w:object>
       </w:r>
     </w:p>
@@ -13596,7 +13596,7 @@
           <v:shape id="_x0000_i1040" type="#_x0000_t75" style="width:120.6pt;height:84pt" o:ole="">
             <v:imagedata r:id="rId31" o:title=""/>
           </v:shape>
-          <o:OLEObject Type="Embed" ProgID="Visio.Drawing.15" ShapeID="_x0000_i1040" DrawAspect="Content" ObjectID="_1636603129" r:id="rId32"/>
+          <o:OLEObject Type="Embed" ProgID="Visio.Drawing.15" ShapeID="_x0000_i1040" DrawAspect="Content" ObjectID="_1636604099" r:id="rId32"/>
         </w:object>
       </w:r>
       <w:r>
@@ -20749,7 +20749,7 @@
           <v:shape id="_x0000_i1041" type="#_x0000_t75" style="width:453pt;height:409.8pt" o:ole="">
             <v:imagedata r:id="rId33" o:title=""/>
           </v:shape>
-          <o:OLEObject Type="Embed" ProgID="Visio.Drawing.15" ShapeID="_x0000_i1041" DrawAspect="Content" ObjectID="_1636603130" r:id="rId34"/>
+          <o:OLEObject Type="Embed" ProgID="Visio.Drawing.15" ShapeID="_x0000_i1041" DrawAspect="Content" ObjectID="_1636604100" r:id="rId34"/>
         </w:object>
       </w:r>
     </w:p>
@@ -28043,10 +28043,10 @@
           <w:noProof/>
         </w:rPr>
         <w:drawing>
-          <wp:inline distT="0" distB="0" distL="0" distR="0" wp14:anchorId="088B8B2E" wp14:editId="4B0897E0">
-            <wp:extent cx="5760720" cy="2286000"/>
+          <wp:inline distT="0" distB="0" distL="0" distR="0" wp14:anchorId="5669B6E4" wp14:editId="3AFBDE59">
+            <wp:extent cx="5760720" cy="2438400"/>
             <wp:effectExtent l="0" t="0" r="0" b="0"/>
-            <wp:docPr id="22" name="Picture 22"/>
+            <wp:docPr id="5" name="Picture 5"/>
             <wp:cNvGraphicFramePr>
               <a:graphicFrameLocks xmlns:a="http://schemas.openxmlformats.org/drawingml/2006/main" noChangeAspect="1"/>
             </wp:cNvGraphicFramePr>
@@ -28059,13 +28059,13 @@
                   </pic:nvPicPr>
                   <pic:blipFill rotWithShape="1">
                     <a:blip r:embed="rId36"/>
-                    <a:srcRect t="14114" b="15311"/>
+                    <a:srcRect b="13396"/>
                     <a:stretch/>
                   </pic:blipFill>
                   <pic:spPr bwMode="auto">
                     <a:xfrm>
                       <a:off x="0" y="0"/>
-                      <a:ext cx="5760720" cy="2286000"/>
+                      <a:ext cx="5760720" cy="2438400"/>
                     </a:xfrm>
                     <a:prstGeom prst="rect">
                       <a:avLst/>
@@ -28617,24 +28617,25 @@
       <w:r>
         <w:rPr>
           <w:noProof/>
+          <w:sz w:val="24"/>
+          <w:szCs w:val="24"/>
         </w:rPr>
         <w:drawing>
-          <wp:inline distT="0" distB="0" distL="0" distR="0" wp14:anchorId="704A8183" wp14:editId="5BA8337C">
-            <wp:extent cx="4724400" cy="2656434"/>
+          <wp:inline distT="114300" distB="114300" distL="114300" distR="114300" wp14:anchorId="66CF974E" wp14:editId="44EC77AF">
+            <wp:extent cx="5734050" cy="2781300"/>
             <wp:effectExtent l="0" t="0" r="0" b="0"/>
-            <wp:docPr id="26" name="Picture 26"/>
-            <wp:cNvGraphicFramePr>
-              <a:graphicFrameLocks xmlns:a="http://schemas.openxmlformats.org/drawingml/2006/main" noChangeAspect="1"/>
-            </wp:cNvGraphicFramePr>
+            <wp:docPr id="7" name="image14.png"/>
+            <wp:cNvGraphicFramePr/>
             <a:graphic xmlns:a="http://schemas.openxmlformats.org/drawingml/2006/main">
               <a:graphicData uri="http://schemas.openxmlformats.org/drawingml/2006/picture">
                 <pic:pic xmlns:pic="http://schemas.openxmlformats.org/drawingml/2006/picture">
                   <pic:nvPicPr>
-                    <pic:cNvPr id="1" name=""/>
-                    <pic:cNvPicPr/>
+                    <pic:cNvPr id="0" name="image14.png"/>
+                    <pic:cNvPicPr preferRelativeResize="0"/>
                   </pic:nvPicPr>
                   <pic:blipFill>
                     <a:blip r:embed="rId37"/>
+                    <a:srcRect/>
                     <a:stretch>
                       <a:fillRect/>
                     </a:stretch>
@@ -28642,11 +28643,12 @@
                   <pic:spPr>
                     <a:xfrm>
                       <a:off x="0" y="0"/>
-                      <a:ext cx="4727971" cy="2658442"/>
+                      <a:ext cx="5734050" cy="2781300"/>
                     </a:xfrm>
                     <a:prstGeom prst="rect">
                       <a:avLst/>
                     </a:prstGeom>
+                    <a:ln/>
                   </pic:spPr>
                 </pic:pic>
               </a:graphicData>
@@ -28663,6 +28665,24 @@
           <w:lang w:val="id-ID"/>
         </w:rPr>
       </w:pPr>
+    </w:p>
+    <w:p>
+      <w:pPr>
+        <w:rPr>
+          <w:rFonts w:ascii="Arial" w:hAnsi="Arial" w:cs="Arial"/>
+          <w:noProof/>
+          <w:lang w:val="en-US"/>
+        </w:rPr>
+      </w:pPr>
+      <w:r>
+        <w:rPr>
+          <w:rFonts w:ascii="Arial" w:hAnsi="Arial" w:cs="Arial"/>
+          <w:noProof/>
+          <w:lang w:val="en-US"/>
+        </w:rPr>
+        <w:lastRenderedPageBreak/>
+        <w:t>Pada Menu Transaksi</w:t>
+      </w:r>
     </w:p>
     <w:tbl>
       <w:tblPr>
@@ -28900,18 +28920,7 @@
                 <w:color w:val="000000"/>
                 <w:lang w:val="id-ID"/>
               </w:rPr>
-              <w:t xml:space="preserve">Jika ditekan, maka akan mengaktifkan </w:t>
-            </w:r>
-            <w:r>
-              <w:rPr>
-                <w:rFonts w:ascii="Arial" w:hAnsi="Arial" w:cs="Arial"/>
-                <w:i/>
-                <w:noProof/>
-                <w:color w:val="000000"/>
-                <w:lang w:val="id-ID"/>
-              </w:rPr>
-              <w:lastRenderedPageBreak/>
-              <w:t>proses Algo-003</w:t>
+              <w:t>Jika ditekan, maka akan mengaktifkan proses Algo-003</w:t>
             </w:r>
           </w:p>
         </w:tc>
@@ -28935,7 +28944,6 @@
                 <w:noProof/>
                 <w:lang w:val="id-ID"/>
               </w:rPr>
-              <w:lastRenderedPageBreak/>
               <w:t>Button2</w:t>
             </w:r>
           </w:p>
@@ -30135,6 +30143,7 @@
         <w:rPr>
           <w:noProof/>
         </w:rPr>
+        <w:lastRenderedPageBreak/>
         <w:drawing>
           <wp:inline distT="0" distB="0" distL="0" distR="0" wp14:anchorId="6B44A817" wp14:editId="4E075AD9">
             <wp:extent cx="4548945" cy="2557780"/>
@@ -31060,6 +31069,7 @@
         <w:rPr>
           <w:noProof/>
         </w:rPr>
+        <w:lastRenderedPageBreak/>
         <w:drawing>
           <wp:inline distT="0" distB="0" distL="0" distR="0" wp14:anchorId="39448F4E" wp14:editId="6D243F0E">
             <wp:extent cx="5391150" cy="3031334"/>
@@ -31552,10 +31562,10 @@
           <w:noProof/>
         </w:rPr>
         <w:drawing>
-          <wp:inline distT="0" distB="0" distL="0" distR="0" wp14:anchorId="6D743E3E" wp14:editId="0A3BD149">
-            <wp:extent cx="5029200" cy="2827816"/>
+          <wp:inline distT="0" distB="0" distL="0" distR="0" wp14:anchorId="19593309" wp14:editId="3AC4E608">
+            <wp:extent cx="5760720" cy="2689860"/>
             <wp:effectExtent l="0" t="0" r="0" b="0"/>
-            <wp:docPr id="32" name="Picture 32"/>
+            <wp:docPr id="8" name="Picture 8"/>
             <wp:cNvGraphicFramePr>
               <a:graphicFrameLocks xmlns:a="http://schemas.openxmlformats.org/drawingml/2006/main" noChangeAspect="1"/>
             </wp:cNvGraphicFramePr>
@@ -31575,7 +31585,7 @@
                   <pic:spPr>
                     <a:xfrm>
                       <a:off x="0" y="0"/>
-                      <a:ext cx="5031370" cy="2829036"/>
+                      <a:ext cx="5760720" cy="2689860"/>
                     </a:xfrm>
                     <a:prstGeom prst="rect">
                       <a:avLst/>
@@ -32044,6 +32054,7 @@
                 <w:noProof/>
                 <w:lang w:val="id-ID"/>
               </w:rPr>
+              <w:lastRenderedPageBreak/>
               <w:t>Button2</w:t>
             </w:r>
           </w:p>
@@ -32165,295 +32176,8 @@
           <w:lang w:val="id-ID"/>
         </w:rPr>
       </w:pPr>
-    </w:p>
-    <w:p>
-      <w:pPr>
-        <w:pBdr>
-          <w:top w:val="nil"/>
-          <w:left w:val="nil"/>
-          <w:bottom w:val="nil"/>
-          <w:right w:val="nil"/>
-          <w:between w:val="nil"/>
-        </w:pBdr>
-        <w:rPr>
-          <w:rFonts w:ascii="Arial" w:hAnsi="Arial" w:cs="Arial"/>
-          <w:noProof/>
-          <w:color w:val="000000"/>
-          <w:lang w:val="id-ID"/>
-        </w:rPr>
-      </w:pPr>
-    </w:p>
-    <w:p>
-      <w:pPr>
-        <w:pBdr>
-          <w:top w:val="nil"/>
-          <w:left w:val="nil"/>
-          <w:bottom w:val="nil"/>
-          <w:right w:val="nil"/>
-          <w:between w:val="nil"/>
-        </w:pBdr>
-        <w:rPr>
-          <w:rFonts w:ascii="Arial" w:hAnsi="Arial" w:cs="Arial"/>
-          <w:noProof/>
-          <w:color w:val="000000"/>
-          <w:lang w:val="id-ID"/>
-        </w:rPr>
-      </w:pPr>
-    </w:p>
-    <w:p>
-      <w:pPr>
-        <w:pBdr>
-          <w:top w:val="nil"/>
-          <w:left w:val="nil"/>
-          <w:bottom w:val="nil"/>
-          <w:right w:val="nil"/>
-          <w:between w:val="nil"/>
-        </w:pBdr>
-        <w:rPr>
-          <w:rFonts w:ascii="Arial" w:hAnsi="Arial" w:cs="Arial"/>
-          <w:noProof/>
-          <w:color w:val="000000"/>
-          <w:lang w:val="id-ID"/>
-        </w:rPr>
-      </w:pPr>
-    </w:p>
-    <w:p>
-      <w:pPr>
-        <w:pBdr>
-          <w:top w:val="nil"/>
-          <w:left w:val="nil"/>
-          <w:bottom w:val="nil"/>
-          <w:right w:val="nil"/>
-          <w:between w:val="nil"/>
-        </w:pBdr>
-        <w:rPr>
-          <w:rFonts w:ascii="Arial" w:hAnsi="Arial" w:cs="Arial"/>
-          <w:noProof/>
-          <w:color w:val="000000"/>
-          <w:lang w:val="id-ID"/>
-        </w:rPr>
-      </w:pPr>
-    </w:p>
-    <w:p>
-      <w:pPr>
-        <w:pBdr>
-          <w:top w:val="nil"/>
-          <w:left w:val="nil"/>
-          <w:bottom w:val="nil"/>
-          <w:right w:val="nil"/>
-          <w:between w:val="nil"/>
-        </w:pBdr>
-        <w:rPr>
-          <w:rFonts w:ascii="Arial" w:hAnsi="Arial" w:cs="Arial"/>
-          <w:noProof/>
-          <w:color w:val="000000"/>
-          <w:lang w:val="id-ID"/>
-        </w:rPr>
-      </w:pPr>
-    </w:p>
-    <w:p>
-      <w:pPr>
-        <w:pBdr>
-          <w:top w:val="nil"/>
-          <w:left w:val="nil"/>
-          <w:bottom w:val="nil"/>
-          <w:right w:val="nil"/>
-          <w:between w:val="nil"/>
-        </w:pBdr>
-        <w:rPr>
-          <w:rFonts w:ascii="Arial" w:hAnsi="Arial" w:cs="Arial"/>
-          <w:noProof/>
-          <w:color w:val="000000"/>
-          <w:lang w:val="id-ID"/>
-        </w:rPr>
-      </w:pPr>
-    </w:p>
-    <w:p>
-      <w:pPr>
-        <w:pBdr>
-          <w:top w:val="nil"/>
-          <w:left w:val="nil"/>
-          <w:bottom w:val="nil"/>
-          <w:right w:val="nil"/>
-          <w:between w:val="nil"/>
-        </w:pBdr>
-        <w:rPr>
-          <w:rFonts w:ascii="Arial" w:hAnsi="Arial" w:cs="Arial"/>
-          <w:noProof/>
-          <w:color w:val="000000"/>
-          <w:lang w:val="id-ID"/>
-        </w:rPr>
-      </w:pPr>
-    </w:p>
-    <w:p>
-      <w:pPr>
-        <w:pBdr>
-          <w:top w:val="nil"/>
-          <w:left w:val="nil"/>
-          <w:bottom w:val="nil"/>
-          <w:right w:val="nil"/>
-          <w:between w:val="nil"/>
-        </w:pBdr>
-        <w:rPr>
-          <w:rFonts w:ascii="Arial" w:hAnsi="Arial" w:cs="Arial"/>
-          <w:noProof/>
-          <w:color w:val="000000"/>
-          <w:lang w:val="id-ID"/>
-        </w:rPr>
-      </w:pPr>
-    </w:p>
-    <w:p>
-      <w:pPr>
-        <w:pBdr>
-          <w:top w:val="nil"/>
-          <w:left w:val="nil"/>
-          <w:bottom w:val="nil"/>
-          <w:right w:val="nil"/>
-          <w:between w:val="nil"/>
-        </w:pBdr>
-        <w:rPr>
-          <w:rFonts w:ascii="Arial" w:hAnsi="Arial" w:cs="Arial"/>
-          <w:noProof/>
-          <w:color w:val="000000"/>
-          <w:lang w:val="id-ID"/>
-        </w:rPr>
-      </w:pPr>
-    </w:p>
-    <w:p>
-      <w:pPr>
-        <w:pBdr>
-          <w:top w:val="nil"/>
-          <w:left w:val="nil"/>
-          <w:bottom w:val="nil"/>
-          <w:right w:val="nil"/>
-          <w:between w:val="nil"/>
-        </w:pBdr>
-        <w:rPr>
-          <w:rFonts w:ascii="Arial" w:hAnsi="Arial" w:cs="Arial"/>
-          <w:noProof/>
-          <w:color w:val="000000"/>
-          <w:lang w:val="id-ID"/>
-        </w:rPr>
-      </w:pPr>
-    </w:p>
-    <w:p>
-      <w:pPr>
-        <w:pBdr>
-          <w:top w:val="nil"/>
-          <w:left w:val="nil"/>
-          <w:bottom w:val="nil"/>
-          <w:right w:val="nil"/>
-          <w:between w:val="nil"/>
-        </w:pBdr>
-        <w:rPr>
-          <w:rFonts w:ascii="Arial" w:hAnsi="Arial" w:cs="Arial"/>
-          <w:noProof/>
-          <w:color w:val="000000"/>
-          <w:lang w:val="id-ID"/>
-        </w:rPr>
-      </w:pPr>
-    </w:p>
-    <w:p>
-      <w:pPr>
-        <w:pBdr>
-          <w:top w:val="nil"/>
-          <w:left w:val="nil"/>
-          <w:bottom w:val="nil"/>
-          <w:right w:val="nil"/>
-          <w:between w:val="nil"/>
-        </w:pBdr>
-        <w:rPr>
-          <w:rFonts w:ascii="Arial" w:hAnsi="Arial" w:cs="Arial"/>
-          <w:noProof/>
-          <w:color w:val="000000"/>
-          <w:lang w:val="id-ID"/>
-        </w:rPr>
-      </w:pPr>
-    </w:p>
-    <w:p>
-      <w:pPr>
-        <w:pBdr>
-          <w:top w:val="nil"/>
-          <w:left w:val="nil"/>
-          <w:bottom w:val="nil"/>
-          <w:right w:val="nil"/>
-          <w:between w:val="nil"/>
-        </w:pBdr>
-        <w:rPr>
-          <w:rFonts w:ascii="Arial" w:hAnsi="Arial" w:cs="Arial"/>
-          <w:noProof/>
-          <w:color w:val="000000"/>
-          <w:lang w:val="id-ID"/>
-        </w:rPr>
-      </w:pPr>
-    </w:p>
-    <w:p>
-      <w:pPr>
-        <w:pBdr>
-          <w:top w:val="nil"/>
-          <w:left w:val="nil"/>
-          <w:bottom w:val="nil"/>
-          <w:right w:val="nil"/>
-          <w:between w:val="nil"/>
-        </w:pBdr>
-        <w:rPr>
-          <w:rFonts w:ascii="Arial" w:hAnsi="Arial" w:cs="Arial"/>
-          <w:noProof/>
-          <w:color w:val="000000"/>
-          <w:lang w:val="id-ID"/>
-        </w:rPr>
-      </w:pPr>
-    </w:p>
-    <w:p>
-      <w:pPr>
-        <w:pBdr>
-          <w:top w:val="nil"/>
-          <w:left w:val="nil"/>
-          <w:bottom w:val="nil"/>
-          <w:right w:val="nil"/>
-          <w:between w:val="nil"/>
-        </w:pBdr>
-        <w:rPr>
-          <w:rFonts w:ascii="Arial" w:hAnsi="Arial" w:cs="Arial"/>
-          <w:noProof/>
-          <w:color w:val="000000"/>
-          <w:lang w:val="id-ID"/>
-        </w:rPr>
-      </w:pPr>
-    </w:p>
-    <w:p>
-      <w:pPr>
-        <w:pBdr>
-          <w:top w:val="nil"/>
-          <w:left w:val="nil"/>
-          <w:bottom w:val="nil"/>
-          <w:right w:val="nil"/>
-          <w:between w:val="nil"/>
-        </w:pBdr>
-        <w:rPr>
-          <w:rFonts w:ascii="Arial" w:hAnsi="Arial" w:cs="Arial"/>
-          <w:noProof/>
-          <w:color w:val="000000"/>
-          <w:lang w:val="id-ID"/>
-        </w:rPr>
-      </w:pPr>
-    </w:p>
-    <w:p>
-      <w:pPr>
-        <w:pBdr>
-          <w:top w:val="nil"/>
-          <w:left w:val="nil"/>
-          <w:bottom w:val="nil"/>
-          <w:right w:val="nil"/>
-          <w:between w:val="nil"/>
-        </w:pBdr>
-        <w:rPr>
-          <w:rFonts w:ascii="Arial" w:hAnsi="Arial" w:cs="Arial"/>
-          <w:noProof/>
-          <w:color w:val="000000"/>
-          <w:lang w:val="id-ID"/>
-        </w:rPr>
-      </w:pPr>
+      <w:bookmarkStart w:id="55" w:name="_GoBack"/>
+      <w:bookmarkEnd w:id="55"/>
     </w:p>
     <w:p>
       <w:pPr>
@@ -32471,7 +32195,6 @@
           <w:noProof/>
           <w:lang w:val="id-ID"/>
         </w:rPr>
-        <w:lastRenderedPageBreak/>
         <w:t>Antarmuka</w:t>
       </w:r>
       <w:r>
@@ -33127,7 +32850,18 @@
                 <w:color w:val="000000"/>
                 <w:lang w:val="en-US"/>
               </w:rPr>
-              <w:t>No. Transaksi, Nominal Transaksi, Jenis Transaksi, Waktu Transaksi</w:t>
+              <w:t xml:space="preserve">No. Transaksi, Nominal Transaksi, Jenis </w:t>
+            </w:r>
+            <w:r>
+              <w:rPr>
+                <w:rFonts w:ascii="Arial" w:hAnsi="Arial" w:cs="Arial"/>
+                <w:i/>
+                <w:noProof/>
+                <w:color w:val="000000"/>
+                <w:lang w:val="en-US"/>
+              </w:rPr>
+              <w:lastRenderedPageBreak/>
+              <w:t>Transaksi, Waktu Transaksi</w:t>
             </w:r>
           </w:p>
         </w:tc>
@@ -33160,6 +32894,7 @@
                 <w:color w:val="000000"/>
                 <w:lang w:val="id-ID"/>
               </w:rPr>
+              <w:lastRenderedPageBreak/>
               <w:t xml:space="preserve">Berisikan </w:t>
             </w:r>
             <w:r>
@@ -33192,7 +32927,6 @@
           <w:noProof/>
           <w:lang w:val="id-ID"/>
         </w:rPr>
-        <w:lastRenderedPageBreak/>
         <w:t>Antarmuka</w:t>
       </w:r>
       <w:r>
@@ -33712,7 +33446,7 @@
           <w:lang w:val="id-ID"/>
         </w:rPr>
       </w:pPr>
-      <w:bookmarkStart w:id="55" w:name="_Toc25099986"/>
+      <w:bookmarkStart w:id="56" w:name="_Toc25099986"/>
       <w:r>
         <w:rPr>
           <w:i w:val="0"/>
@@ -33722,7 +33456,7 @@
         </w:rPr>
         <w:t>Perancangan Representasi Persistensi Kelas</w:t>
       </w:r>
-      <w:bookmarkEnd w:id="55"/>
+      <w:bookmarkEnd w:id="56"/>
     </w:p>
     <w:p>
       <w:pPr>
@@ -33884,8 +33618,8 @@
           <w:lang w:val="id-ID"/>
         </w:rPr>
       </w:pPr>
-      <w:bookmarkStart w:id="56" w:name="_Toc25099987"/>
-      <w:bookmarkStart w:id="57" w:name="_Hlk6791834"/>
+      <w:bookmarkStart w:id="57" w:name="_Toc25099987"/>
+      <w:bookmarkStart w:id="58" w:name="_Hlk6791834"/>
       <w:r>
         <w:rPr>
           <w:noProof/>
@@ -33893,9 +33627,9 @@
         </w:rPr>
         <w:t>Matriks Kerunutan</w:t>
       </w:r>
-      <w:bookmarkEnd w:id="56"/>
-    </w:p>
-    <w:bookmarkEnd w:id="57"/>
+      <w:bookmarkEnd w:id="57"/>
+    </w:p>
+    <w:bookmarkEnd w:id="58"/>
     <w:p>
       <w:pPr>
         <w:pBdr>
@@ -34531,6 +34265,7 @@
                 <w:noProof/>
                 <w:lang w:val="id-ID"/>
               </w:rPr>
+              <w:lastRenderedPageBreak/>
               <w:t>FR-0</w:t>
             </w:r>
             <w:r>
@@ -34729,9 +34464,7 @@
           <w:lang w:val="id-ID"/>
         </w:rPr>
       </w:pPr>
-      <w:bookmarkStart w:id="58" w:name="_49x2ik5" w:colFirst="0" w:colLast="0"/>
-      <w:bookmarkStart w:id="59" w:name="_GoBack"/>
-      <w:bookmarkEnd w:id="58"/>
+      <w:bookmarkStart w:id="59" w:name="_49x2ik5" w:colFirst="0" w:colLast="0"/>
       <w:bookmarkEnd w:id="59"/>
     </w:p>
     <w:sectPr>

</xml_diff>